<commit_message>
Added design information about 2 GUI classes
</commit_message>
<xml_diff>
--- a/Design Document.docx
+++ b/Design Document.docx
@@ -1071,14 +1071,375 @@
       <w:r>
         <w:rPr>
           <w:rFonts w:ascii="Times New Roman" w:hAnsi="Times New Roman" w:cs="Times New Roman"/>
+          <w:b/>
+          <w:bCs/>
           <w:sz w:val="28"/>
           <w:szCs w:val="28"/>
           <w:lang w:val="en-US"/>
         </w:rPr>
-        <w:t xml:space="preserve"> </w:t>
+        <w:t>AddCoursePage.java</w:t>
+      </w:r>
+    </w:p>
+    <w:p>
+      <w:pPr>
+        <w:pStyle w:val="ListParagraph"/>
+        <w:numPr>
+          <w:ilvl w:val="2"/>
+          <w:numId w:val="2"/>
+        </w:numPr>
+        <w:spacing w:line="360" w:lineRule="auto"/>
+        <w:jc w:val="both"/>
+        <w:rPr>
+          <w:rFonts w:ascii="Times New Roman" w:hAnsi="Times New Roman" w:cs="Times New Roman"/>
+          <w:b/>
+          <w:bCs/>
+          <w:sz w:val="32"/>
+          <w:szCs w:val="32"/>
+          <w:lang w:val="en-US"/>
+        </w:rPr>
+      </w:pPr>
+      <w:r>
+        <w:rPr>
+          <w:rFonts w:ascii="Times New Roman" w:hAnsi="Times New Roman" w:cs="Times New Roman"/>
+          <w:sz w:val="32"/>
+          <w:szCs w:val="32"/>
+          <w:lang w:val="en-US"/>
+        </w:rPr>
+        <w:t xml:space="preserve">This page produces a window that provides the </w:t>
+      </w:r>
+      <w:r>
+        <w:rPr>
+          <w:rFonts w:ascii="Times New Roman" w:hAnsi="Times New Roman" w:cs="Times New Roman"/>
+          <w:sz w:val="32"/>
+          <w:szCs w:val="32"/>
+          <w:lang w:val="en-US"/>
+        </w:rPr>
+        <w:t xml:space="preserve">Professor the </w:t>
+      </w:r>
+      <w:r>
+        <w:rPr>
+          <w:rFonts w:ascii="Times New Roman" w:hAnsi="Times New Roman" w:cs="Times New Roman"/>
+          <w:sz w:val="32"/>
+          <w:szCs w:val="32"/>
+          <w:lang w:val="en-US"/>
+        </w:rPr>
+        <w:t>functionality of adding a new course</w:t>
+      </w:r>
+      <w:r>
+        <w:rPr>
+          <w:rFonts w:ascii="Times New Roman" w:hAnsi="Times New Roman" w:cs="Times New Roman"/>
+          <w:sz w:val="32"/>
+          <w:szCs w:val="32"/>
+          <w:lang w:val="en-US"/>
+        </w:rPr>
+        <w:t>.</w:t>
+      </w:r>
+    </w:p>
+    <w:p>
+      <w:pPr>
+        <w:pStyle w:val="ListParagraph"/>
+        <w:numPr>
+          <w:ilvl w:val="2"/>
+          <w:numId w:val="2"/>
+        </w:numPr>
+        <w:spacing w:line="360" w:lineRule="auto"/>
+        <w:jc w:val="both"/>
+        <w:rPr>
+          <w:rFonts w:ascii="Times New Roman" w:hAnsi="Times New Roman" w:cs="Times New Roman"/>
+          <w:b/>
+          <w:bCs/>
+          <w:sz w:val="32"/>
+          <w:szCs w:val="32"/>
+          <w:lang w:val="en-US"/>
+        </w:rPr>
+      </w:pPr>
+      <w:r>
+        <w:rPr>
+          <w:rFonts w:ascii="Times New Roman" w:hAnsi="Times New Roman" w:cs="Times New Roman"/>
+          <w:sz w:val="32"/>
+          <w:szCs w:val="32"/>
+          <w:lang w:val="en-US"/>
+        </w:rPr>
+        <w:lastRenderedPageBreak/>
+        <w:t xml:space="preserve">Options are provided to choose the name of the course, </w:t>
+      </w:r>
+      <w:r>
+        <w:rPr>
+          <w:rFonts w:ascii="Times New Roman" w:hAnsi="Times New Roman" w:cs="Times New Roman"/>
+          <w:sz w:val="32"/>
+          <w:szCs w:val="32"/>
+          <w:lang w:val="en-US"/>
+        </w:rPr>
+        <w:t>select the requisite semester in which the course has to be incorporated and, choose from one of the templates based on which the course is to be designed.</w:t>
+      </w:r>
+    </w:p>
+    <w:p>
+      <w:pPr>
+        <w:pStyle w:val="ListParagraph"/>
+        <w:numPr>
+          <w:ilvl w:val="2"/>
+          <w:numId w:val="2"/>
+        </w:numPr>
+        <w:spacing w:line="360" w:lineRule="auto"/>
+        <w:jc w:val="both"/>
+        <w:rPr>
+          <w:rFonts w:ascii="Times New Roman" w:hAnsi="Times New Roman" w:cs="Times New Roman"/>
+          <w:b/>
+          <w:bCs/>
+          <w:sz w:val="32"/>
+          <w:szCs w:val="32"/>
+          <w:lang w:val="en-US"/>
+        </w:rPr>
+      </w:pPr>
+      <w:r>
+        <w:rPr>
+          <w:rFonts w:ascii="Times New Roman" w:hAnsi="Times New Roman" w:cs="Times New Roman"/>
+          <w:sz w:val="32"/>
+          <w:szCs w:val="32"/>
+          <w:lang w:val="en-US"/>
+        </w:rPr>
+        <w:t>Buttons are also provided that with options denoting whether to head to the next page, previous page and/or to register specific students into the course’s class.</w:t>
+      </w:r>
+    </w:p>
+    <w:p>
+      <w:pPr>
+        <w:pStyle w:val="ListParagraph"/>
+        <w:spacing w:line="360" w:lineRule="auto"/>
+        <w:ind w:left="2520"/>
+        <w:jc w:val="both"/>
+        <w:rPr>
+          <w:rFonts w:ascii="Times New Roman" w:hAnsi="Times New Roman" w:cs="Times New Roman"/>
+          <w:b/>
+          <w:bCs/>
+          <w:sz w:val="32"/>
+          <w:szCs w:val="32"/>
+          <w:lang w:val="en-US"/>
+        </w:rPr>
+      </w:pPr>
+    </w:p>
+    <w:p>
+      <w:pPr>
+        <w:pStyle w:val="ListParagraph"/>
+        <w:numPr>
+          <w:ilvl w:val="1"/>
+          <w:numId w:val="2"/>
+        </w:numPr>
+        <w:spacing w:line="360" w:lineRule="auto"/>
+        <w:jc w:val="both"/>
+        <w:rPr>
+          <w:rFonts w:ascii="Times New Roman" w:hAnsi="Times New Roman" w:cs="Times New Roman"/>
+          <w:b/>
+          <w:bCs/>
+          <w:sz w:val="32"/>
+          <w:szCs w:val="32"/>
+          <w:lang w:val="en-US"/>
+        </w:rPr>
+      </w:pPr>
+      <w:r>
+        <w:rPr>
+          <w:rFonts w:ascii="Times New Roman" w:hAnsi="Times New Roman" w:cs="Times New Roman"/>
+          <w:b/>
+          <w:bCs/>
+          <w:sz w:val="32"/>
+          <w:szCs w:val="32"/>
+          <w:lang w:val="en-US"/>
+        </w:rPr>
+        <w:t>AddStudentPage.java</w:t>
+      </w:r>
+    </w:p>
+    <w:p>
+      <w:pPr>
+        <w:pStyle w:val="ListParagraph"/>
+        <w:numPr>
+          <w:ilvl w:val="2"/>
+          <w:numId w:val="2"/>
+        </w:numPr>
+        <w:spacing w:line="360" w:lineRule="auto"/>
+        <w:jc w:val="both"/>
+        <w:rPr>
+          <w:rFonts w:ascii="Times New Roman" w:hAnsi="Times New Roman" w:cs="Times New Roman"/>
+          <w:b/>
+          <w:bCs/>
+          <w:sz w:val="32"/>
+          <w:szCs w:val="32"/>
+          <w:lang w:val="en-US"/>
+        </w:rPr>
+      </w:pPr>
+      <w:r>
+        <w:rPr>
+          <w:rFonts w:ascii="Times New Roman" w:hAnsi="Times New Roman" w:cs="Times New Roman"/>
+          <w:sz w:val="32"/>
+          <w:szCs w:val="32"/>
+          <w:lang w:val="en-US"/>
+        </w:rPr>
+        <w:t>This page provisions a GUI-based window for the user to fill up the details of the prospective student who is to be registered for the particular course.</w:t>
+      </w:r>
+    </w:p>
+    <w:p>
+      <w:pPr>
+        <w:pStyle w:val="ListParagraph"/>
+        <w:numPr>
+          <w:ilvl w:val="2"/>
+          <w:numId w:val="2"/>
+        </w:numPr>
+        <w:spacing w:line="360" w:lineRule="auto"/>
+        <w:jc w:val="both"/>
+        <w:rPr>
+          <w:rFonts w:ascii="Times New Roman" w:hAnsi="Times New Roman" w:cs="Times New Roman"/>
+          <w:b/>
+          <w:bCs/>
+          <w:sz w:val="32"/>
+          <w:szCs w:val="32"/>
+          <w:lang w:val="en-US"/>
+        </w:rPr>
+      </w:pPr>
+      <w:r>
+        <w:rPr>
+          <w:rFonts w:ascii="Times New Roman" w:hAnsi="Times New Roman" w:cs="Times New Roman"/>
+          <w:sz w:val="32"/>
+          <w:szCs w:val="32"/>
+          <w:lang w:val="en-US"/>
+        </w:rPr>
+        <w:t>The respective details</w:t>
+      </w:r>
+      <w:r>
+        <w:rPr>
+          <w:rFonts w:ascii="Times New Roman" w:hAnsi="Times New Roman" w:cs="Times New Roman"/>
+          <w:sz w:val="32"/>
+          <w:szCs w:val="32"/>
+          <w:lang w:val="en-US"/>
+        </w:rPr>
+        <w:t xml:space="preserve"> that can be entered by user</w:t>
+      </w:r>
+      <w:r>
+        <w:rPr>
+          <w:rFonts w:ascii="Times New Roman" w:hAnsi="Times New Roman" w:cs="Times New Roman"/>
+          <w:sz w:val="32"/>
+          <w:szCs w:val="32"/>
+          <w:lang w:val="en-US"/>
+        </w:rPr>
+        <w:t xml:space="preserve"> about the student involve</w:t>
+      </w:r>
+      <w:r>
+        <w:rPr>
+          <w:rFonts w:ascii="Times New Roman" w:hAnsi="Times New Roman" w:cs="Times New Roman"/>
+          <w:sz w:val="32"/>
+          <w:szCs w:val="32"/>
+          <w:lang w:val="en-US"/>
+        </w:rPr>
+        <w:t xml:space="preserve"> the first, middle and last names, the unique student ID, the unique email associated with the student.</w:t>
+      </w:r>
+    </w:p>
+    <w:p>
+      <w:pPr>
+        <w:pStyle w:val="ListParagraph"/>
+        <w:numPr>
+          <w:ilvl w:val="2"/>
+          <w:numId w:val="2"/>
+        </w:numPr>
+        <w:spacing w:line="360" w:lineRule="auto"/>
+        <w:jc w:val="both"/>
+        <w:rPr>
+          <w:rFonts w:ascii="Times New Roman" w:hAnsi="Times New Roman" w:cs="Times New Roman"/>
+          <w:b/>
+          <w:bCs/>
+          <w:sz w:val="32"/>
+          <w:szCs w:val="32"/>
+          <w:lang w:val="en-US"/>
+        </w:rPr>
+      </w:pPr>
+      <w:r>
+        <w:rPr>
+          <w:rFonts w:ascii="Times New Roman" w:hAnsi="Times New Roman" w:cs="Times New Roman"/>
+          <w:sz w:val="32"/>
+          <w:szCs w:val="32"/>
+          <w:lang w:val="en-US"/>
+        </w:rPr>
+        <w:t xml:space="preserve">One more important option that comes into play includes choosing the academic level/type of the student, </w:t>
+      </w:r>
+      <w:r>
+        <w:rPr>
+          <w:rFonts w:ascii="Times New Roman" w:hAnsi="Times New Roman" w:cs="Times New Roman"/>
+          <w:sz w:val="32"/>
+          <w:szCs w:val="32"/>
+          <w:lang w:val="en-US"/>
+        </w:rPr>
+        <w:t>i.e.</w:t>
+      </w:r>
+      <w:r>
+        <w:rPr>
+          <w:rFonts w:ascii="Times New Roman" w:hAnsi="Times New Roman" w:cs="Times New Roman"/>
+          <w:sz w:val="32"/>
+          <w:szCs w:val="32"/>
+          <w:lang w:val="en-US"/>
+        </w:rPr>
+        <w:t>, selecting whether the student is an undergraduate or a graduate-level one.</w:t>
+      </w:r>
+    </w:p>
+    <w:p>
+      <w:pPr>
+        <w:pStyle w:val="ListParagraph"/>
+        <w:numPr>
+          <w:ilvl w:val="2"/>
+          <w:numId w:val="2"/>
+        </w:numPr>
+        <w:spacing w:line="360" w:lineRule="auto"/>
+        <w:jc w:val="both"/>
+        <w:rPr>
+          <w:rFonts w:ascii="Times New Roman" w:hAnsi="Times New Roman" w:cs="Times New Roman"/>
+          <w:b/>
+          <w:bCs/>
+          <w:sz w:val="32"/>
+          <w:szCs w:val="32"/>
+          <w:lang w:val="en-US"/>
+        </w:rPr>
+      </w:pPr>
+      <w:r>
+        <w:rPr>
+          <w:rFonts w:ascii="Times New Roman" w:hAnsi="Times New Roman" w:cs="Times New Roman"/>
+          <w:sz w:val="32"/>
+          <w:szCs w:val="32"/>
+          <w:lang w:val="en-US"/>
+        </w:rPr>
+        <w:t>The buttons available in this page include the options to confirm or rescind the entered details.</w:t>
       </w:r>
       <w:bookmarkStart w:id="0" w:name="_GoBack"/>
       <w:bookmarkEnd w:id="0"/>
+    </w:p>
+    <w:p>
+      <w:pPr>
+        <w:pStyle w:val="ListParagraph"/>
+        <w:spacing w:line="360" w:lineRule="auto"/>
+        <w:ind w:left="2520"/>
+        <w:jc w:val="both"/>
+        <w:rPr>
+          <w:rFonts w:ascii="Times New Roman" w:hAnsi="Times New Roman" w:cs="Times New Roman"/>
+          <w:b/>
+          <w:bCs/>
+          <w:sz w:val="32"/>
+          <w:szCs w:val="32"/>
+          <w:lang w:val="en-US"/>
+        </w:rPr>
+      </w:pPr>
+    </w:p>
+    <w:p>
+      <w:pPr>
+        <w:pStyle w:val="ListParagraph"/>
+        <w:numPr>
+          <w:ilvl w:val="1"/>
+          <w:numId w:val="2"/>
+        </w:numPr>
+        <w:spacing w:line="360" w:lineRule="auto"/>
+        <w:jc w:val="both"/>
+        <w:rPr>
+          <w:rFonts w:ascii="Times New Roman" w:hAnsi="Times New Roman" w:cs="Times New Roman"/>
+          <w:b/>
+          <w:bCs/>
+          <w:sz w:val="32"/>
+          <w:szCs w:val="32"/>
+          <w:lang w:val="en-US"/>
+        </w:rPr>
+      </w:pPr>
     </w:p>
     <w:p>
       <w:pPr>
@@ -1198,7 +1559,7 @@
   <w:abstractNum w:abstractNumId="1" w15:restartNumberingAfterBreak="0">
     <w:nsid w:val="56F36708"/>
     <w:multiLevelType w:val="hybridMultilevel"/>
-    <w:tmpl w:val="74C07F92"/>
+    <w:tmpl w:val="0FC69FBC"/>
     <w:lvl w:ilvl="0" w:tplc="08090005">
       <w:start w:val="1"/>
       <w:numFmt w:val="bullet"/>
@@ -1223,16 +1584,16 @@
         <w:rFonts w:ascii="Symbol" w:hAnsi="Symbol" w:hint="default"/>
       </w:rPr>
     </w:lvl>
-    <w:lvl w:ilvl="2" w:tplc="08090005" w:tentative="1">
+    <w:lvl w:ilvl="2" w:tplc="08090003">
       <w:start w:val="1"/>
       <w:numFmt w:val="bullet"/>
-      <w:lvlText w:val=""/>
+      <w:lvlText w:val="o"/>
       <w:lvlJc w:val="left"/>
       <w:pPr>
         <w:ind w:left="2520" w:hanging="360"/>
       </w:pPr>
       <w:rPr>
-        <w:rFonts w:ascii="Wingdings" w:hAnsi="Wingdings" w:hint="default"/>
+        <w:rFonts w:ascii="Courier New" w:hAnsi="Courier New" w:cs="Courier New" w:hint="default"/>
       </w:rPr>
     </w:lvl>
     <w:lvl w:ilvl="3" w:tplc="08090001" w:tentative="1">

</xml_diff>

<commit_message>
Added design info about AssignmentAdditionPage class
</commit_message>
<xml_diff>
--- a/Design Document.docx
+++ b/Design Document.docx
@@ -1403,6 +1403,203 @@
         </w:rPr>
         <w:t>The buttons available in this page include the options to confirm or rescind the entered details.</w:t>
       </w:r>
+    </w:p>
+    <w:p>
+      <w:pPr>
+        <w:pStyle w:val="ListParagraph"/>
+        <w:spacing w:line="360" w:lineRule="auto"/>
+        <w:ind w:left="2520"/>
+        <w:jc w:val="both"/>
+        <w:rPr>
+          <w:rFonts w:ascii="Times New Roman" w:hAnsi="Times New Roman" w:cs="Times New Roman"/>
+          <w:b/>
+          <w:bCs/>
+          <w:sz w:val="32"/>
+          <w:szCs w:val="32"/>
+          <w:lang w:val="en-US"/>
+        </w:rPr>
+      </w:pPr>
+    </w:p>
+    <w:p>
+      <w:pPr>
+        <w:pStyle w:val="ListParagraph"/>
+        <w:numPr>
+          <w:ilvl w:val="1"/>
+          <w:numId w:val="2"/>
+        </w:numPr>
+        <w:spacing w:line="360" w:lineRule="auto"/>
+        <w:jc w:val="both"/>
+        <w:rPr>
+          <w:rFonts w:ascii="Times New Roman" w:hAnsi="Times New Roman" w:cs="Times New Roman"/>
+          <w:b/>
+          <w:bCs/>
+          <w:sz w:val="32"/>
+          <w:szCs w:val="32"/>
+          <w:lang w:val="en-US"/>
+        </w:rPr>
+      </w:pPr>
+      <w:r>
+        <w:rPr>
+          <w:rFonts w:ascii="Times New Roman" w:hAnsi="Times New Roman" w:cs="Times New Roman"/>
+          <w:b/>
+          <w:bCs/>
+          <w:sz w:val="32"/>
+          <w:szCs w:val="32"/>
+          <w:lang w:val="en-US"/>
+        </w:rPr>
+        <w:lastRenderedPageBreak/>
+        <w:t>A</w:t>
+      </w:r>
+      <w:r>
+        <w:rPr>
+          <w:rFonts w:ascii="Times New Roman" w:hAnsi="Times New Roman" w:cs="Times New Roman"/>
+          <w:b/>
+          <w:bCs/>
+          <w:sz w:val="32"/>
+          <w:szCs w:val="32"/>
+          <w:lang w:val="en-US"/>
+        </w:rPr>
+        <w:t>ssignmentAddtionPage.java</w:t>
+      </w:r>
+    </w:p>
+    <w:p>
+      <w:pPr>
+        <w:pStyle w:val="ListParagraph"/>
+        <w:numPr>
+          <w:ilvl w:val="2"/>
+          <w:numId w:val="2"/>
+        </w:numPr>
+        <w:spacing w:line="360" w:lineRule="auto"/>
+        <w:jc w:val="both"/>
+        <w:rPr>
+          <w:rFonts w:ascii="Times New Roman" w:hAnsi="Times New Roman" w:cs="Times New Roman"/>
+          <w:b/>
+          <w:bCs/>
+          <w:sz w:val="32"/>
+          <w:szCs w:val="32"/>
+          <w:lang w:val="en-US"/>
+        </w:rPr>
+      </w:pPr>
+      <w:r>
+        <w:rPr>
+          <w:rFonts w:ascii="Times New Roman" w:hAnsi="Times New Roman" w:cs="Times New Roman"/>
+          <w:sz w:val="32"/>
+          <w:szCs w:val="32"/>
+          <w:lang w:val="en-US"/>
+        </w:rPr>
+        <w:t>This page provisions the user to enter the specifics of the required assignment type that is supposed to be created. The name of the assignment is the first thing the user input</w:t>
+      </w:r>
+      <w:r>
+        <w:rPr>
+          <w:rFonts w:ascii="Times New Roman" w:hAnsi="Times New Roman" w:cs="Times New Roman"/>
+          <w:sz w:val="32"/>
+          <w:szCs w:val="32"/>
+          <w:lang w:val="en-US"/>
+        </w:rPr>
+        <w:t>.</w:t>
+      </w:r>
+    </w:p>
+    <w:p>
+      <w:pPr>
+        <w:pStyle w:val="ListParagraph"/>
+        <w:numPr>
+          <w:ilvl w:val="2"/>
+          <w:numId w:val="2"/>
+        </w:numPr>
+        <w:spacing w:line="360" w:lineRule="auto"/>
+        <w:jc w:val="both"/>
+        <w:rPr>
+          <w:rFonts w:ascii="Times New Roman" w:hAnsi="Times New Roman" w:cs="Times New Roman"/>
+          <w:b/>
+          <w:bCs/>
+          <w:sz w:val="32"/>
+          <w:szCs w:val="32"/>
+          <w:lang w:val="en-US"/>
+        </w:rPr>
+      </w:pPr>
+      <w:r>
+        <w:rPr>
+          <w:rFonts w:ascii="Times New Roman" w:hAnsi="Times New Roman" w:cs="Times New Roman"/>
+          <w:sz w:val="32"/>
+          <w:szCs w:val="32"/>
+          <w:lang w:val="en-US"/>
+        </w:rPr>
+        <w:t>The user can select which type of assignment this is, either from the pre-defined categories, or can create a new category for the particular assignment.</w:t>
+      </w:r>
+    </w:p>
+    <w:p>
+      <w:pPr>
+        <w:pStyle w:val="ListParagraph"/>
+        <w:numPr>
+          <w:ilvl w:val="2"/>
+          <w:numId w:val="2"/>
+        </w:numPr>
+        <w:spacing w:line="360" w:lineRule="auto"/>
+        <w:jc w:val="both"/>
+        <w:rPr>
+          <w:rFonts w:ascii="Times New Roman" w:hAnsi="Times New Roman" w:cs="Times New Roman"/>
+          <w:b/>
+          <w:bCs/>
+          <w:sz w:val="32"/>
+          <w:szCs w:val="32"/>
+          <w:lang w:val="en-US"/>
+        </w:rPr>
+      </w:pPr>
+      <w:r>
+        <w:rPr>
+          <w:rFonts w:ascii="Times New Roman" w:hAnsi="Times New Roman" w:cs="Times New Roman"/>
+          <w:sz w:val="32"/>
+          <w:szCs w:val="32"/>
+          <w:lang w:val="en-US"/>
+        </w:rPr>
+        <w:t>An input box is provided to enter the total score related to the specific assignment</w:t>
+      </w:r>
+      <w:r>
+        <w:rPr>
+          <w:rFonts w:ascii="Times New Roman" w:hAnsi="Times New Roman" w:cs="Times New Roman"/>
+          <w:sz w:val="32"/>
+          <w:szCs w:val="32"/>
+          <w:lang w:val="en-US"/>
+        </w:rPr>
+        <w:t xml:space="preserve">. A crucial feature in </w:t>
+      </w:r>
+      <w:r>
+        <w:rPr>
+          <w:rFonts w:ascii="Times New Roman" w:hAnsi="Times New Roman" w:cs="Times New Roman"/>
+          <w:sz w:val="32"/>
+          <w:szCs w:val="32"/>
+          <w:lang w:val="en-US"/>
+        </w:rPr>
+        <w:t>this page is the provision to select the scoring criteria for the respective assignment.</w:t>
+      </w:r>
+    </w:p>
+    <w:p>
+      <w:pPr>
+        <w:pStyle w:val="ListParagraph"/>
+        <w:numPr>
+          <w:ilvl w:val="2"/>
+          <w:numId w:val="2"/>
+        </w:numPr>
+        <w:spacing w:line="360" w:lineRule="auto"/>
+        <w:jc w:val="both"/>
+        <w:rPr>
+          <w:rFonts w:ascii="Times New Roman" w:hAnsi="Times New Roman" w:cs="Times New Roman"/>
+          <w:b/>
+          <w:bCs/>
+          <w:sz w:val="32"/>
+          <w:szCs w:val="32"/>
+          <w:lang w:val="en-US"/>
+        </w:rPr>
+      </w:pPr>
+      <w:r>
+        <w:rPr>
+          <w:rFonts w:ascii="Times New Roman" w:hAnsi="Times New Roman" w:cs="Times New Roman"/>
+          <w:sz w:val="32"/>
+          <w:szCs w:val="32"/>
+          <w:lang w:val="en-US"/>
+        </w:rPr>
+        <w:t>The buttons provided at the bottom of the page allow the user to either go back to the earlier page or to finish up adding the respective assignment’s specifics.</w:t>
+      </w:r>
       <w:bookmarkStart w:id="0" w:name="_GoBack"/>
       <w:bookmarkEnd w:id="0"/>
     </w:p>
@@ -1410,26 +1607,7 @@
       <w:pPr>
         <w:pStyle w:val="ListParagraph"/>
         <w:spacing w:line="360" w:lineRule="auto"/>
-        <w:ind w:left="2520"/>
-        <w:jc w:val="both"/>
-        <w:rPr>
-          <w:rFonts w:ascii="Times New Roman" w:hAnsi="Times New Roman" w:cs="Times New Roman"/>
-          <w:b/>
-          <w:bCs/>
-          <w:sz w:val="32"/>
-          <w:szCs w:val="32"/>
-          <w:lang w:val="en-US"/>
-        </w:rPr>
-      </w:pPr>
-    </w:p>
-    <w:p>
-      <w:pPr>
-        <w:pStyle w:val="ListParagraph"/>
-        <w:numPr>
-          <w:ilvl w:val="1"/>
-          <w:numId w:val="2"/>
-        </w:numPr>
-        <w:spacing w:line="360" w:lineRule="auto"/>
+        <w:ind w:left="1800"/>
         <w:jc w:val="both"/>
         <w:rPr>
           <w:rFonts w:ascii="Times New Roman" w:hAnsi="Times New Roman" w:cs="Times New Roman"/>

</xml_diff>

<commit_message>
Added the documentation of all remaining GUI classes
</commit_message>
<xml_diff>
--- a/Design Document.docx
+++ b/Design Document.docx
@@ -1600,8 +1600,1359 @@
         </w:rPr>
         <w:t>The buttons provided at the bottom of the page allow the user to either go back to the earlier page or to finish up adding the respective assignment’s specifics.</w:t>
       </w:r>
+    </w:p>
+    <w:p>
+      <w:pPr>
+        <w:pStyle w:val="ListParagraph"/>
+        <w:spacing w:line="360" w:lineRule="auto"/>
+        <w:ind w:left="1800"/>
+        <w:jc w:val="both"/>
+        <w:rPr>
+          <w:rFonts w:ascii="Times New Roman" w:hAnsi="Times New Roman" w:cs="Times New Roman"/>
+          <w:b/>
+          <w:bCs/>
+          <w:sz w:val="32"/>
+          <w:szCs w:val="32"/>
+          <w:lang w:val="en-US"/>
+        </w:rPr>
+      </w:pPr>
+    </w:p>
+    <w:p>
+      <w:pPr>
+        <w:pStyle w:val="ListParagraph"/>
+        <w:numPr>
+          <w:ilvl w:val="1"/>
+          <w:numId w:val="2"/>
+        </w:numPr>
+        <w:spacing w:line="360" w:lineRule="auto"/>
+        <w:jc w:val="both"/>
+        <w:rPr>
+          <w:rFonts w:ascii="Times New Roman" w:hAnsi="Times New Roman" w:cs="Times New Roman"/>
+          <w:b/>
+          <w:bCs/>
+          <w:sz w:val="32"/>
+          <w:szCs w:val="32"/>
+          <w:lang w:val="en-US"/>
+        </w:rPr>
+      </w:pPr>
+      <w:r>
+        <w:rPr>
+          <w:rFonts w:ascii="Times New Roman" w:hAnsi="Times New Roman" w:cs="Times New Roman"/>
+          <w:b/>
+          <w:bCs/>
+          <w:sz w:val="32"/>
+          <w:szCs w:val="32"/>
+          <w:lang w:val="en-US"/>
+        </w:rPr>
+        <w:t>CourseStructure</w:t>
+      </w:r>
+      <w:r>
+        <w:rPr>
+          <w:rFonts w:ascii="Times New Roman" w:hAnsi="Times New Roman" w:cs="Times New Roman"/>
+          <w:b/>
+          <w:bCs/>
+          <w:sz w:val="32"/>
+          <w:szCs w:val="32"/>
+          <w:lang w:val="en-US"/>
+        </w:rPr>
+        <w:t>Page.java</w:t>
+      </w:r>
+    </w:p>
+    <w:p>
+      <w:pPr>
+        <w:pStyle w:val="ListParagraph"/>
+        <w:numPr>
+          <w:ilvl w:val="2"/>
+          <w:numId w:val="2"/>
+        </w:numPr>
+        <w:spacing w:line="360" w:lineRule="auto"/>
+        <w:jc w:val="both"/>
+        <w:rPr>
+          <w:rFonts w:ascii="Times New Roman" w:hAnsi="Times New Roman" w:cs="Times New Roman"/>
+          <w:b/>
+          <w:bCs/>
+          <w:sz w:val="32"/>
+          <w:szCs w:val="32"/>
+          <w:lang w:val="en-US"/>
+        </w:rPr>
+      </w:pPr>
+      <w:r>
+        <w:rPr>
+          <w:rFonts w:ascii="Times New Roman" w:hAnsi="Times New Roman" w:cs="Times New Roman"/>
+          <w:sz w:val="32"/>
+          <w:szCs w:val="32"/>
+          <w:lang w:val="en-US"/>
+        </w:rPr>
+        <w:t>This page provides the user the choice of selecting the relevant category of the concerned course.</w:t>
+      </w:r>
+    </w:p>
+    <w:p>
+      <w:pPr>
+        <w:pStyle w:val="ListParagraph"/>
+        <w:numPr>
+          <w:ilvl w:val="2"/>
+          <w:numId w:val="2"/>
+        </w:numPr>
+        <w:spacing w:line="360" w:lineRule="auto"/>
+        <w:jc w:val="both"/>
+        <w:rPr>
+          <w:rFonts w:ascii="Times New Roman" w:hAnsi="Times New Roman" w:cs="Times New Roman"/>
+          <w:b/>
+          <w:bCs/>
+          <w:sz w:val="32"/>
+          <w:szCs w:val="32"/>
+          <w:lang w:val="en-US"/>
+        </w:rPr>
+      </w:pPr>
+      <w:r>
+        <w:rPr>
+          <w:rFonts w:ascii="Times New Roman" w:hAnsi="Times New Roman" w:cs="Times New Roman"/>
+          <w:sz w:val="32"/>
+          <w:szCs w:val="32"/>
+          <w:lang w:val="en-US"/>
+        </w:rPr>
+        <w:t>The option of providing the requisite percentage for the same is also provided.</w:t>
+      </w:r>
+    </w:p>
+    <w:p>
+      <w:pPr>
+        <w:pStyle w:val="ListParagraph"/>
+        <w:numPr>
+          <w:ilvl w:val="2"/>
+          <w:numId w:val="2"/>
+        </w:numPr>
+        <w:spacing w:line="360" w:lineRule="auto"/>
+        <w:jc w:val="both"/>
+        <w:rPr>
+          <w:rFonts w:ascii="Times New Roman" w:hAnsi="Times New Roman" w:cs="Times New Roman"/>
+          <w:b/>
+          <w:bCs/>
+          <w:sz w:val="32"/>
+          <w:szCs w:val="32"/>
+          <w:lang w:val="en-US"/>
+        </w:rPr>
+      </w:pPr>
+      <w:r>
+        <w:rPr>
+          <w:rFonts w:ascii="Times New Roman" w:hAnsi="Times New Roman" w:cs="Times New Roman"/>
+          <w:sz w:val="32"/>
+          <w:szCs w:val="32"/>
+          <w:lang w:val="en-US"/>
+        </w:rPr>
+        <w:t>Buttons present at the bottom of the page provide the users options to either update the markup for the course or to get back to the previous page.</w:t>
+      </w:r>
+    </w:p>
+    <w:p>
+      <w:pPr>
+        <w:pStyle w:val="ListParagraph"/>
+        <w:numPr>
+          <w:ilvl w:val="1"/>
+          <w:numId w:val="2"/>
+        </w:numPr>
+        <w:spacing w:line="360" w:lineRule="auto"/>
+        <w:jc w:val="both"/>
+        <w:rPr>
+          <w:rFonts w:ascii="Times New Roman" w:hAnsi="Times New Roman" w:cs="Times New Roman"/>
+          <w:b/>
+          <w:bCs/>
+          <w:sz w:val="32"/>
+          <w:szCs w:val="32"/>
+          <w:lang w:val="en-US"/>
+        </w:rPr>
+      </w:pPr>
+      <w:r>
+        <w:rPr>
+          <w:rFonts w:ascii="Times New Roman" w:hAnsi="Times New Roman" w:cs="Times New Roman"/>
+          <w:b/>
+          <w:bCs/>
+          <w:sz w:val="32"/>
+          <w:szCs w:val="32"/>
+          <w:lang w:val="en-US"/>
+        </w:rPr>
+        <w:lastRenderedPageBreak/>
+        <w:t>DeleteAssignment</w:t>
+      </w:r>
+      <w:r>
+        <w:rPr>
+          <w:rFonts w:ascii="Times New Roman" w:hAnsi="Times New Roman" w:cs="Times New Roman"/>
+          <w:b/>
+          <w:bCs/>
+          <w:sz w:val="32"/>
+          <w:szCs w:val="32"/>
+          <w:lang w:val="en-US"/>
+        </w:rPr>
+        <w:t>Page.java</w:t>
+      </w:r>
+    </w:p>
+    <w:p>
+      <w:pPr>
+        <w:pStyle w:val="ListParagraph"/>
+        <w:numPr>
+          <w:ilvl w:val="2"/>
+          <w:numId w:val="2"/>
+        </w:numPr>
+        <w:spacing w:line="360" w:lineRule="auto"/>
+        <w:jc w:val="both"/>
+        <w:rPr>
+          <w:rFonts w:ascii="Times New Roman" w:hAnsi="Times New Roman" w:cs="Times New Roman"/>
+          <w:b/>
+          <w:bCs/>
+          <w:sz w:val="32"/>
+          <w:szCs w:val="32"/>
+          <w:lang w:val="en-US"/>
+        </w:rPr>
+      </w:pPr>
+      <w:r>
+        <w:rPr>
+          <w:rFonts w:ascii="Times New Roman" w:hAnsi="Times New Roman" w:cs="Times New Roman"/>
+          <w:sz w:val="32"/>
+          <w:szCs w:val="32"/>
+          <w:lang w:val="en-US"/>
+        </w:rPr>
+        <w:t>This page provisions the user to remove a specific assignment from the concerned course.</w:t>
+      </w:r>
+    </w:p>
+    <w:p>
+      <w:pPr>
+        <w:pStyle w:val="ListParagraph"/>
+        <w:numPr>
+          <w:ilvl w:val="2"/>
+          <w:numId w:val="2"/>
+        </w:numPr>
+        <w:spacing w:line="360" w:lineRule="auto"/>
+        <w:jc w:val="both"/>
+        <w:rPr>
+          <w:rFonts w:ascii="Times New Roman" w:hAnsi="Times New Roman" w:cs="Times New Roman"/>
+          <w:b/>
+          <w:bCs/>
+          <w:sz w:val="32"/>
+          <w:szCs w:val="32"/>
+          <w:lang w:val="en-US"/>
+        </w:rPr>
+      </w:pPr>
+      <w:r>
+        <w:rPr>
+          <w:rFonts w:ascii="Times New Roman" w:hAnsi="Times New Roman" w:cs="Times New Roman"/>
+          <w:sz w:val="32"/>
+          <w:szCs w:val="32"/>
+          <w:lang w:val="en-US"/>
+        </w:rPr>
+        <w:t>There is a drop-down list made available for the user to choose the particular assignment that needs to removed.</w:t>
+      </w:r>
+    </w:p>
+    <w:p>
+      <w:pPr>
+        <w:pStyle w:val="ListParagraph"/>
+        <w:numPr>
+          <w:ilvl w:val="2"/>
+          <w:numId w:val="2"/>
+        </w:numPr>
+        <w:spacing w:line="360" w:lineRule="auto"/>
+        <w:jc w:val="both"/>
+        <w:rPr>
+          <w:rFonts w:ascii="Times New Roman" w:hAnsi="Times New Roman" w:cs="Times New Roman"/>
+          <w:b/>
+          <w:bCs/>
+          <w:sz w:val="32"/>
+          <w:szCs w:val="32"/>
+          <w:lang w:val="en-US"/>
+        </w:rPr>
+      </w:pPr>
+      <w:r>
+        <w:rPr>
+          <w:rFonts w:ascii="Times New Roman" w:hAnsi="Times New Roman" w:cs="Times New Roman"/>
+          <w:sz w:val="32"/>
+          <w:szCs w:val="32"/>
+          <w:lang w:val="en-US"/>
+        </w:rPr>
+        <w:t>Probable options in the drop-down menu include but not limited to – home-works, midterm, final-exam, project, etc.</w:t>
+      </w:r>
+    </w:p>
+    <w:p>
+      <w:pPr>
+        <w:pStyle w:val="ListParagraph"/>
+        <w:numPr>
+          <w:ilvl w:val="2"/>
+          <w:numId w:val="2"/>
+        </w:numPr>
+        <w:spacing w:line="360" w:lineRule="auto"/>
+        <w:jc w:val="both"/>
+        <w:rPr>
+          <w:rFonts w:ascii="Times New Roman" w:hAnsi="Times New Roman" w:cs="Times New Roman"/>
+          <w:b/>
+          <w:bCs/>
+          <w:sz w:val="32"/>
+          <w:szCs w:val="32"/>
+          <w:lang w:val="en-US"/>
+        </w:rPr>
+      </w:pPr>
+      <w:r>
+        <w:rPr>
+          <w:rFonts w:ascii="Times New Roman" w:hAnsi="Times New Roman" w:cs="Times New Roman"/>
+          <w:sz w:val="32"/>
+          <w:szCs w:val="32"/>
+          <w:lang w:val="en-US"/>
+        </w:rPr>
+        <w:t>The buttons provided at the bottom-half of the page allow the user to select the ‘delete’ option button to remove the specific assignment, and the option of navigating to the previous page using the ‘back’ option button.</w:t>
+      </w:r>
+    </w:p>
+    <w:p>
+      <w:pPr>
+        <w:pStyle w:val="ListParagraph"/>
+        <w:spacing w:line="360" w:lineRule="auto"/>
+        <w:ind w:left="2520"/>
+        <w:jc w:val="both"/>
+        <w:rPr>
+          <w:rFonts w:ascii="Times New Roman" w:hAnsi="Times New Roman" w:cs="Times New Roman"/>
+          <w:b/>
+          <w:bCs/>
+          <w:sz w:val="32"/>
+          <w:szCs w:val="32"/>
+          <w:lang w:val="en-US"/>
+        </w:rPr>
+      </w:pPr>
+    </w:p>
+    <w:p>
+      <w:pPr>
+        <w:pStyle w:val="ListParagraph"/>
+        <w:numPr>
+          <w:ilvl w:val="1"/>
+          <w:numId w:val="2"/>
+        </w:numPr>
+        <w:spacing w:line="360" w:lineRule="auto"/>
+        <w:jc w:val="both"/>
+        <w:rPr>
+          <w:rFonts w:ascii="Times New Roman" w:hAnsi="Times New Roman" w:cs="Times New Roman"/>
+          <w:b/>
+          <w:bCs/>
+          <w:sz w:val="32"/>
+          <w:szCs w:val="32"/>
+          <w:lang w:val="en-US"/>
+        </w:rPr>
+      </w:pPr>
+      <w:r>
+        <w:rPr>
+          <w:rFonts w:ascii="Times New Roman" w:hAnsi="Times New Roman" w:cs="Times New Roman"/>
+          <w:b/>
+          <w:bCs/>
+          <w:sz w:val="32"/>
+          <w:szCs w:val="32"/>
+          <w:lang w:val="en-US"/>
+        </w:rPr>
+        <w:t>LoginPage.java</w:t>
+      </w:r>
+    </w:p>
+    <w:p>
+      <w:pPr>
+        <w:pStyle w:val="ListParagraph"/>
+        <w:numPr>
+          <w:ilvl w:val="2"/>
+          <w:numId w:val="2"/>
+        </w:numPr>
+        <w:spacing w:line="360" w:lineRule="auto"/>
+        <w:jc w:val="both"/>
+        <w:rPr>
+          <w:rFonts w:ascii="Times New Roman" w:hAnsi="Times New Roman" w:cs="Times New Roman"/>
+          <w:b/>
+          <w:bCs/>
+          <w:sz w:val="32"/>
+          <w:szCs w:val="32"/>
+          <w:lang w:val="en-US"/>
+        </w:rPr>
+      </w:pPr>
+      <w:r>
+        <w:rPr>
+          <w:rFonts w:ascii="Times New Roman" w:hAnsi="Times New Roman" w:cs="Times New Roman"/>
+          <w:sz w:val="32"/>
+          <w:szCs w:val="32"/>
+          <w:lang w:val="en-US"/>
+        </w:rPr>
+        <w:t>This page is meant for the user to log in into the application.</w:t>
+      </w:r>
+    </w:p>
+    <w:p>
+      <w:pPr>
+        <w:pStyle w:val="ListParagraph"/>
+        <w:numPr>
+          <w:ilvl w:val="2"/>
+          <w:numId w:val="2"/>
+        </w:numPr>
+        <w:spacing w:line="360" w:lineRule="auto"/>
+        <w:jc w:val="both"/>
+        <w:rPr>
+          <w:rFonts w:ascii="Times New Roman" w:hAnsi="Times New Roman" w:cs="Times New Roman"/>
+          <w:b/>
+          <w:bCs/>
+          <w:sz w:val="32"/>
+          <w:szCs w:val="32"/>
+          <w:lang w:val="en-US"/>
+        </w:rPr>
+      </w:pPr>
+      <w:r>
+        <w:rPr>
+          <w:rFonts w:ascii="Times New Roman" w:hAnsi="Times New Roman" w:cs="Times New Roman"/>
+          <w:sz w:val="32"/>
+          <w:szCs w:val="32"/>
+          <w:lang w:val="en-US"/>
+        </w:rPr>
+        <w:t>The login application credentials are accessible only to our Professor, who, is meant to be the sole user of this application.</w:t>
+      </w:r>
+    </w:p>
+    <w:p>
+      <w:pPr>
+        <w:pStyle w:val="ListParagraph"/>
+        <w:numPr>
+          <w:ilvl w:val="2"/>
+          <w:numId w:val="2"/>
+        </w:numPr>
+        <w:spacing w:line="360" w:lineRule="auto"/>
+        <w:jc w:val="both"/>
+        <w:rPr>
+          <w:rFonts w:ascii="Times New Roman" w:hAnsi="Times New Roman" w:cs="Times New Roman"/>
+          <w:b/>
+          <w:bCs/>
+          <w:sz w:val="32"/>
+          <w:szCs w:val="32"/>
+          <w:lang w:val="en-US"/>
+        </w:rPr>
+      </w:pPr>
+      <w:r>
+        <w:rPr>
+          <w:rFonts w:ascii="Times New Roman" w:hAnsi="Times New Roman" w:cs="Times New Roman"/>
+          <w:sz w:val="32"/>
+          <w:szCs w:val="32"/>
+          <w:lang w:val="en-US"/>
+        </w:rPr>
+        <w:t>The username and password are unique</w:t>
+      </w:r>
+      <w:r>
+        <w:rPr>
+          <w:rFonts w:ascii="Times New Roman" w:hAnsi="Times New Roman" w:cs="Times New Roman"/>
+          <w:sz w:val="32"/>
+          <w:szCs w:val="32"/>
+          <w:lang w:val="en-US"/>
+        </w:rPr>
+        <w:t xml:space="preserve"> for the Professor. </w:t>
+      </w:r>
+    </w:p>
+    <w:p>
+      <w:pPr>
+        <w:pStyle w:val="ListParagraph"/>
+        <w:numPr>
+          <w:ilvl w:val="2"/>
+          <w:numId w:val="2"/>
+        </w:numPr>
+        <w:spacing w:line="360" w:lineRule="auto"/>
+        <w:jc w:val="both"/>
+        <w:rPr>
+          <w:rFonts w:ascii="Times New Roman" w:hAnsi="Times New Roman" w:cs="Times New Roman"/>
+          <w:b/>
+          <w:bCs/>
+          <w:sz w:val="32"/>
+          <w:szCs w:val="32"/>
+          <w:lang w:val="en-US"/>
+        </w:rPr>
+      </w:pPr>
+      <w:r>
+        <w:rPr>
+          <w:rFonts w:ascii="Times New Roman" w:hAnsi="Times New Roman" w:cs="Times New Roman"/>
+          <w:sz w:val="32"/>
+          <w:szCs w:val="32"/>
+          <w:lang w:val="en-US"/>
+        </w:rPr>
+        <w:t>An incorrect combination will result a display of an error window.</w:t>
+      </w:r>
+    </w:p>
+    <w:p>
+      <w:pPr>
+        <w:pStyle w:val="ListParagraph"/>
+        <w:numPr>
+          <w:ilvl w:val="1"/>
+          <w:numId w:val="2"/>
+        </w:numPr>
+        <w:spacing w:line="360" w:lineRule="auto"/>
+        <w:jc w:val="both"/>
+        <w:rPr>
+          <w:rFonts w:ascii="Times New Roman" w:hAnsi="Times New Roman" w:cs="Times New Roman"/>
+          <w:b/>
+          <w:bCs/>
+          <w:sz w:val="32"/>
+          <w:szCs w:val="32"/>
+          <w:lang w:val="en-US"/>
+        </w:rPr>
+      </w:pPr>
+      <w:r>
+        <w:rPr>
+          <w:rFonts w:ascii="Times New Roman" w:hAnsi="Times New Roman" w:cs="Times New Roman"/>
+          <w:b/>
+          <w:bCs/>
+          <w:sz w:val="32"/>
+          <w:szCs w:val="32"/>
+          <w:lang w:val="en-US"/>
+        </w:rPr>
+        <w:lastRenderedPageBreak/>
+        <w:t>MainPage.java</w:t>
+      </w:r>
+    </w:p>
+    <w:p>
+      <w:pPr>
+        <w:pStyle w:val="ListParagraph"/>
+        <w:numPr>
+          <w:ilvl w:val="2"/>
+          <w:numId w:val="2"/>
+        </w:numPr>
+        <w:spacing w:line="360" w:lineRule="auto"/>
+        <w:jc w:val="both"/>
+        <w:rPr>
+          <w:rFonts w:ascii="Times New Roman" w:hAnsi="Times New Roman" w:cs="Times New Roman"/>
+          <w:b/>
+          <w:bCs/>
+          <w:sz w:val="32"/>
+          <w:szCs w:val="32"/>
+          <w:lang w:val="en-US"/>
+        </w:rPr>
+      </w:pPr>
+      <w:r>
+        <w:rPr>
+          <w:rFonts w:ascii="Times New Roman" w:hAnsi="Times New Roman" w:cs="Times New Roman"/>
+          <w:sz w:val="32"/>
+          <w:szCs w:val="32"/>
+          <w:lang w:val="en-US"/>
+        </w:rPr>
+        <w:t>This is the central and most informative page of the application.</w:t>
+      </w:r>
+      <w:r>
+        <w:rPr>
+          <w:rFonts w:ascii="Times New Roman" w:hAnsi="Times New Roman" w:cs="Times New Roman"/>
+          <w:sz w:val="32"/>
+          <w:szCs w:val="32"/>
+          <w:lang w:val="en-US"/>
+        </w:rPr>
+        <w:t xml:space="preserve"> </w:t>
+      </w:r>
+      <w:r>
+        <w:rPr>
+          <w:rFonts w:ascii="Times New Roman" w:hAnsi="Times New Roman" w:cs="Times New Roman"/>
+          <w:sz w:val="32"/>
+          <w:szCs w:val="32"/>
+          <w:lang w:val="en-US"/>
+        </w:rPr>
+        <w:t>It provisions a range of buttons and links to navigate to the respective pages.</w:t>
+      </w:r>
+    </w:p>
+    <w:p>
+      <w:pPr>
+        <w:pStyle w:val="ListParagraph"/>
+        <w:numPr>
+          <w:ilvl w:val="2"/>
+          <w:numId w:val="2"/>
+        </w:numPr>
+        <w:spacing w:line="360" w:lineRule="auto"/>
+        <w:jc w:val="both"/>
+        <w:rPr>
+          <w:rFonts w:ascii="Times New Roman" w:hAnsi="Times New Roman" w:cs="Times New Roman"/>
+          <w:b/>
+          <w:bCs/>
+          <w:sz w:val="32"/>
+          <w:szCs w:val="32"/>
+          <w:lang w:val="en-US"/>
+        </w:rPr>
+      </w:pPr>
+      <w:r>
+        <w:rPr>
+          <w:rFonts w:ascii="Times New Roman" w:hAnsi="Times New Roman" w:cs="Times New Roman"/>
+          <w:sz w:val="32"/>
+          <w:szCs w:val="32"/>
+          <w:lang w:val="en-US"/>
+        </w:rPr>
+        <w:t>One important feature that this page provides is the overall average, median and standard deviation of the marks that are associated with home-works, project or exam.</w:t>
+      </w:r>
+    </w:p>
+    <w:p>
+      <w:pPr>
+        <w:pStyle w:val="ListParagraph"/>
+        <w:numPr>
+          <w:ilvl w:val="2"/>
+          <w:numId w:val="2"/>
+        </w:numPr>
+        <w:spacing w:line="360" w:lineRule="auto"/>
+        <w:jc w:val="both"/>
+        <w:rPr>
+          <w:rFonts w:ascii="Times New Roman" w:hAnsi="Times New Roman" w:cs="Times New Roman"/>
+          <w:b/>
+          <w:bCs/>
+          <w:sz w:val="32"/>
+          <w:szCs w:val="32"/>
+          <w:lang w:val="en-US"/>
+        </w:rPr>
+      </w:pPr>
+      <w:r>
+        <w:rPr>
+          <w:rFonts w:ascii="Times New Roman" w:hAnsi="Times New Roman" w:cs="Times New Roman"/>
+          <w:sz w:val="32"/>
+          <w:szCs w:val="32"/>
+          <w:lang w:val="en-US"/>
+        </w:rPr>
+        <w:t>A check-box is also provisioned to signify whether the particular assignment will be graded or not. After selecting the required criteria, the user is provided an ‘apply’ button to execute the scenario.</w:t>
+      </w:r>
+    </w:p>
+    <w:p>
+      <w:pPr>
+        <w:pStyle w:val="ListParagraph"/>
+        <w:numPr>
+          <w:ilvl w:val="2"/>
+          <w:numId w:val="2"/>
+        </w:numPr>
+        <w:spacing w:line="360" w:lineRule="auto"/>
+        <w:jc w:val="both"/>
+        <w:rPr>
+          <w:rFonts w:ascii="Times New Roman" w:hAnsi="Times New Roman" w:cs="Times New Roman"/>
+          <w:b/>
+          <w:bCs/>
+          <w:sz w:val="32"/>
+          <w:szCs w:val="32"/>
+          <w:lang w:val="en-US"/>
+        </w:rPr>
+      </w:pPr>
+      <w:r>
+        <w:rPr>
+          <w:rFonts w:ascii="Times New Roman" w:hAnsi="Times New Roman" w:cs="Times New Roman"/>
+          <w:sz w:val="32"/>
+          <w:szCs w:val="32"/>
+          <w:lang w:val="en-US"/>
+        </w:rPr>
+        <w:t>Towards the right side of the page, links are provided in the form of buttons to navigate to other pages as well as some other related functionalities</w:t>
+      </w:r>
+      <w:r>
+        <w:rPr>
+          <w:rFonts w:ascii="Times New Roman" w:hAnsi="Times New Roman" w:cs="Times New Roman"/>
+          <w:sz w:val="32"/>
+          <w:szCs w:val="32"/>
+          <w:lang w:val="en-US"/>
+        </w:rPr>
+        <w:t>.</w:t>
+      </w:r>
+    </w:p>
+    <w:p>
+      <w:pPr>
+        <w:pStyle w:val="ListParagraph"/>
+        <w:numPr>
+          <w:ilvl w:val="2"/>
+          <w:numId w:val="2"/>
+        </w:numPr>
+        <w:spacing w:line="360" w:lineRule="auto"/>
+        <w:jc w:val="both"/>
+        <w:rPr>
+          <w:rFonts w:ascii="Times New Roman" w:hAnsi="Times New Roman" w:cs="Times New Roman"/>
+          <w:b/>
+          <w:bCs/>
+          <w:sz w:val="32"/>
+          <w:szCs w:val="32"/>
+          <w:lang w:val="en-US"/>
+        </w:rPr>
+      </w:pPr>
+      <w:r>
+        <w:rPr>
+          <w:rFonts w:ascii="Times New Roman" w:hAnsi="Times New Roman" w:cs="Times New Roman"/>
+          <w:sz w:val="32"/>
+          <w:szCs w:val="32"/>
+          <w:lang w:val="en-US"/>
+        </w:rPr>
+        <w:t xml:space="preserve">The option of curving the grade by a certain integer value is also provided. The user is also provisioned </w:t>
+      </w:r>
+      <w:r>
+        <w:rPr>
+          <w:rFonts w:ascii="Times New Roman" w:hAnsi="Times New Roman" w:cs="Times New Roman"/>
+          <w:sz w:val="32"/>
+          <w:szCs w:val="32"/>
+          <w:lang w:val="en-US"/>
+        </w:rPr>
+        <w:t xml:space="preserve">to navigate to another specific page that has the functionality of </w:t>
+      </w:r>
+      <w:r>
+        <w:rPr>
+          <w:rFonts w:ascii="Times New Roman" w:hAnsi="Times New Roman" w:cs="Times New Roman"/>
+          <w:sz w:val="32"/>
+          <w:szCs w:val="32"/>
+          <w:lang w:val="en-US"/>
+        </w:rPr>
+        <w:t>modifying/updating the academic status of students.</w:t>
+      </w:r>
+    </w:p>
+    <w:p>
+      <w:pPr>
+        <w:pStyle w:val="ListParagraph"/>
+        <w:spacing w:line="360" w:lineRule="auto"/>
+        <w:ind w:left="2520"/>
+        <w:jc w:val="both"/>
+        <w:rPr>
+          <w:rFonts w:ascii="Times New Roman" w:hAnsi="Times New Roman" w:cs="Times New Roman"/>
+          <w:b/>
+          <w:bCs/>
+          <w:sz w:val="32"/>
+          <w:szCs w:val="32"/>
+          <w:lang w:val="en-US"/>
+        </w:rPr>
+      </w:pPr>
+    </w:p>
+    <w:p>
+      <w:pPr>
+        <w:pStyle w:val="ListParagraph"/>
+        <w:numPr>
+          <w:ilvl w:val="1"/>
+          <w:numId w:val="2"/>
+        </w:numPr>
+        <w:spacing w:line="360" w:lineRule="auto"/>
+        <w:jc w:val="both"/>
+        <w:rPr>
+          <w:rFonts w:ascii="Times New Roman" w:hAnsi="Times New Roman" w:cs="Times New Roman"/>
+          <w:b/>
+          <w:bCs/>
+          <w:sz w:val="32"/>
+          <w:szCs w:val="32"/>
+          <w:lang w:val="en-US"/>
+        </w:rPr>
+      </w:pPr>
+      <w:r>
+        <w:rPr>
+          <w:rFonts w:ascii="Times New Roman" w:hAnsi="Times New Roman" w:cs="Times New Roman"/>
+          <w:b/>
+          <w:bCs/>
+          <w:sz w:val="32"/>
+          <w:szCs w:val="32"/>
+          <w:lang w:val="en-US"/>
+        </w:rPr>
+        <w:t>SelectCoursePage</w:t>
+      </w:r>
+      <w:r>
+        <w:rPr>
+          <w:rFonts w:ascii="Times New Roman" w:hAnsi="Times New Roman" w:cs="Times New Roman"/>
+          <w:b/>
+          <w:bCs/>
+          <w:sz w:val="32"/>
+          <w:szCs w:val="32"/>
+          <w:lang w:val="en-US"/>
+        </w:rPr>
+        <w:t>.java</w:t>
+      </w:r>
+    </w:p>
+    <w:p>
+      <w:pPr>
+        <w:pStyle w:val="ListParagraph"/>
+        <w:numPr>
+          <w:ilvl w:val="2"/>
+          <w:numId w:val="2"/>
+        </w:numPr>
+        <w:spacing w:line="360" w:lineRule="auto"/>
+        <w:jc w:val="both"/>
+        <w:rPr>
+          <w:rFonts w:ascii="Times New Roman" w:hAnsi="Times New Roman" w:cs="Times New Roman"/>
+          <w:b/>
+          <w:bCs/>
+          <w:sz w:val="32"/>
+          <w:szCs w:val="32"/>
+          <w:lang w:val="en-US"/>
+        </w:rPr>
+      </w:pPr>
+      <w:r>
+        <w:rPr>
+          <w:rFonts w:ascii="Times New Roman" w:hAnsi="Times New Roman" w:cs="Times New Roman"/>
+          <w:sz w:val="32"/>
+          <w:szCs w:val="32"/>
+          <w:lang w:val="en-US"/>
+        </w:rPr>
+        <w:t>This page provisions the user to choose an existing course she is supervising or create a new course that might be undertaken in the near future.</w:t>
+      </w:r>
+    </w:p>
+    <w:p>
+      <w:pPr>
+        <w:pStyle w:val="ListParagraph"/>
+        <w:numPr>
+          <w:ilvl w:val="2"/>
+          <w:numId w:val="2"/>
+        </w:numPr>
+        <w:spacing w:line="360" w:lineRule="auto"/>
+        <w:jc w:val="both"/>
+        <w:rPr>
+          <w:rFonts w:ascii="Times New Roman" w:hAnsi="Times New Roman" w:cs="Times New Roman"/>
+          <w:b/>
+          <w:bCs/>
+          <w:sz w:val="32"/>
+          <w:szCs w:val="32"/>
+          <w:lang w:val="en-US"/>
+        </w:rPr>
+      </w:pPr>
+      <w:r>
+        <w:rPr>
+          <w:rFonts w:ascii="Times New Roman" w:hAnsi="Times New Roman" w:cs="Times New Roman"/>
+          <w:sz w:val="32"/>
+          <w:szCs w:val="32"/>
+          <w:lang w:val="en-US"/>
+        </w:rPr>
+        <w:lastRenderedPageBreak/>
+        <w:t>The choices of selecting the respective semester and course name are provided with the help of drop-down menus.</w:t>
+      </w:r>
+    </w:p>
+    <w:p>
+      <w:pPr>
+        <w:pStyle w:val="ListParagraph"/>
+        <w:numPr>
+          <w:ilvl w:val="2"/>
+          <w:numId w:val="2"/>
+        </w:numPr>
+        <w:spacing w:line="360" w:lineRule="auto"/>
+        <w:jc w:val="both"/>
+        <w:rPr>
+          <w:rFonts w:ascii="Times New Roman" w:hAnsi="Times New Roman" w:cs="Times New Roman"/>
+          <w:b/>
+          <w:bCs/>
+          <w:sz w:val="32"/>
+          <w:szCs w:val="32"/>
+          <w:lang w:val="en-US"/>
+        </w:rPr>
+      </w:pPr>
+      <w:r>
+        <w:rPr>
+          <w:rFonts w:ascii="Times New Roman" w:hAnsi="Times New Roman" w:cs="Times New Roman"/>
+          <w:sz w:val="32"/>
+          <w:szCs w:val="32"/>
+          <w:lang w:val="en-US"/>
+        </w:rPr>
+        <w:t>The button-link for entering</w:t>
+      </w:r>
+      <w:r>
+        <w:rPr>
+          <w:rFonts w:ascii="Times New Roman" w:hAnsi="Times New Roman" w:cs="Times New Roman"/>
+          <w:sz w:val="32"/>
+          <w:szCs w:val="32"/>
+          <w:lang w:val="en-US"/>
+        </w:rPr>
+        <w:t xml:space="preserve"> the</w:t>
+      </w:r>
+      <w:r>
+        <w:rPr>
+          <w:rFonts w:ascii="Times New Roman" w:hAnsi="Times New Roman" w:cs="Times New Roman"/>
+          <w:sz w:val="32"/>
+          <w:szCs w:val="32"/>
+          <w:lang w:val="en-US"/>
+        </w:rPr>
+        <w:t xml:space="preserve"> details of marks and other specifics </w:t>
+      </w:r>
+      <w:r>
+        <w:rPr>
+          <w:rFonts w:ascii="Times New Roman" w:hAnsi="Times New Roman" w:cs="Times New Roman"/>
+          <w:sz w:val="32"/>
+          <w:szCs w:val="32"/>
+          <w:lang w:val="en-US"/>
+        </w:rPr>
+        <w:t>is provided. The option of creating a new course through a similar button-link is also provided.</w:t>
+      </w:r>
+    </w:p>
+    <w:p>
+      <w:pPr>
+        <w:pStyle w:val="ListParagraph"/>
+        <w:numPr>
+          <w:ilvl w:val="2"/>
+          <w:numId w:val="2"/>
+        </w:numPr>
+        <w:spacing w:line="360" w:lineRule="auto"/>
+        <w:jc w:val="both"/>
+        <w:rPr>
+          <w:rFonts w:ascii="Times New Roman" w:hAnsi="Times New Roman" w:cs="Times New Roman"/>
+          <w:b/>
+          <w:bCs/>
+          <w:sz w:val="32"/>
+          <w:szCs w:val="32"/>
+          <w:lang w:val="en-US"/>
+        </w:rPr>
+      </w:pPr>
+      <w:r>
+        <w:rPr>
+          <w:rFonts w:ascii="Times New Roman" w:hAnsi="Times New Roman" w:cs="Times New Roman"/>
+          <w:sz w:val="32"/>
+          <w:szCs w:val="32"/>
+          <w:lang w:val="en-US"/>
+        </w:rPr>
+        <w:t>One key feature of this page is the provision of template management option that is also provided through the presence of a button-link.</w:t>
+      </w:r>
+    </w:p>
+    <w:p>
+      <w:pPr>
+        <w:pStyle w:val="ListParagraph"/>
+        <w:numPr>
+          <w:ilvl w:val="2"/>
+          <w:numId w:val="2"/>
+        </w:numPr>
+        <w:spacing w:line="360" w:lineRule="auto"/>
+        <w:jc w:val="both"/>
+        <w:rPr>
+          <w:rFonts w:ascii="Times New Roman" w:hAnsi="Times New Roman" w:cs="Times New Roman"/>
+          <w:b/>
+          <w:bCs/>
+          <w:sz w:val="32"/>
+          <w:szCs w:val="32"/>
+          <w:lang w:val="en-US"/>
+        </w:rPr>
+      </w:pPr>
+      <w:r>
+        <w:rPr>
+          <w:rFonts w:ascii="Times New Roman" w:hAnsi="Times New Roman" w:cs="Times New Roman"/>
+          <w:sz w:val="32"/>
+          <w:szCs w:val="32"/>
+          <w:lang w:val="en-US"/>
+        </w:rPr>
+        <w:t>The user also the option to log out from the application from this page.</w:t>
+      </w:r>
+    </w:p>
+    <w:p>
+      <w:pPr>
+        <w:pStyle w:val="ListParagraph"/>
+        <w:spacing w:line="360" w:lineRule="auto"/>
+        <w:ind w:left="2520"/>
+        <w:jc w:val="both"/>
+        <w:rPr>
+          <w:rFonts w:ascii="Times New Roman" w:hAnsi="Times New Roman" w:cs="Times New Roman"/>
+          <w:b/>
+          <w:bCs/>
+          <w:sz w:val="32"/>
+          <w:szCs w:val="32"/>
+          <w:lang w:val="en-US"/>
+        </w:rPr>
+      </w:pPr>
+    </w:p>
+    <w:p>
+      <w:pPr>
+        <w:pStyle w:val="ListParagraph"/>
+        <w:numPr>
+          <w:ilvl w:val="1"/>
+          <w:numId w:val="2"/>
+        </w:numPr>
+        <w:spacing w:line="360" w:lineRule="auto"/>
+        <w:jc w:val="both"/>
+        <w:rPr>
+          <w:rFonts w:ascii="Times New Roman" w:hAnsi="Times New Roman" w:cs="Times New Roman"/>
+          <w:b/>
+          <w:bCs/>
+          <w:sz w:val="32"/>
+          <w:szCs w:val="32"/>
+          <w:lang w:val="en-US"/>
+        </w:rPr>
+      </w:pPr>
+      <w:r>
+        <w:rPr>
+          <w:rFonts w:ascii="Times New Roman" w:hAnsi="Times New Roman" w:cs="Times New Roman"/>
+          <w:b/>
+          <w:bCs/>
+          <w:sz w:val="32"/>
+          <w:szCs w:val="32"/>
+          <w:lang w:val="en-US"/>
+        </w:rPr>
+        <w:t>StudentManage</w:t>
+      </w:r>
+      <w:r>
+        <w:rPr>
+          <w:rFonts w:ascii="Times New Roman" w:hAnsi="Times New Roman" w:cs="Times New Roman"/>
+          <w:b/>
+          <w:bCs/>
+          <w:sz w:val="32"/>
+          <w:szCs w:val="32"/>
+          <w:lang w:val="en-US"/>
+        </w:rPr>
+        <w:t>Page.java</w:t>
+      </w:r>
+    </w:p>
+    <w:p>
+      <w:pPr>
+        <w:pStyle w:val="ListParagraph"/>
+        <w:numPr>
+          <w:ilvl w:val="2"/>
+          <w:numId w:val="2"/>
+        </w:numPr>
+        <w:spacing w:line="360" w:lineRule="auto"/>
+        <w:jc w:val="both"/>
+        <w:rPr>
+          <w:rFonts w:ascii="Times New Roman" w:hAnsi="Times New Roman" w:cs="Times New Roman"/>
+          <w:b/>
+          <w:bCs/>
+          <w:sz w:val="32"/>
+          <w:szCs w:val="32"/>
+          <w:lang w:val="en-US"/>
+        </w:rPr>
+      </w:pPr>
+      <w:r>
+        <w:rPr>
+          <w:rFonts w:ascii="Times New Roman" w:hAnsi="Times New Roman" w:cs="Times New Roman"/>
+          <w:sz w:val="32"/>
+          <w:szCs w:val="32"/>
+          <w:lang w:val="en-US"/>
+        </w:rPr>
+        <w:t>This page provisions the user to alter/update the academic status of a student concerned with the required course.</w:t>
+      </w:r>
+    </w:p>
+    <w:p>
+      <w:pPr>
+        <w:pStyle w:val="ListParagraph"/>
+        <w:numPr>
+          <w:ilvl w:val="2"/>
+          <w:numId w:val="2"/>
+        </w:numPr>
+        <w:spacing w:line="360" w:lineRule="auto"/>
+        <w:jc w:val="both"/>
+        <w:rPr>
+          <w:rFonts w:ascii="Times New Roman" w:hAnsi="Times New Roman" w:cs="Times New Roman"/>
+          <w:b/>
+          <w:bCs/>
+          <w:sz w:val="32"/>
+          <w:szCs w:val="32"/>
+          <w:lang w:val="en-US"/>
+        </w:rPr>
+      </w:pPr>
+      <w:r>
+        <w:rPr>
+          <w:rFonts w:ascii="Times New Roman" w:hAnsi="Times New Roman" w:cs="Times New Roman"/>
+          <w:sz w:val="32"/>
+          <w:szCs w:val="32"/>
+          <w:lang w:val="en-US"/>
+        </w:rPr>
+        <w:t xml:space="preserve">The user can add a new student to the course by entering the respective details, remove a particular student </w:t>
+      </w:r>
+      <w:r>
+        <w:rPr>
+          <w:rFonts w:ascii="Times New Roman" w:hAnsi="Times New Roman" w:cs="Times New Roman"/>
+          <w:sz w:val="32"/>
+          <w:szCs w:val="32"/>
+          <w:lang w:val="en-US"/>
+        </w:rPr>
+        <w:t>from the concerned course or, freeze the specific details associated.</w:t>
+      </w:r>
+    </w:p>
+    <w:p>
+      <w:pPr>
+        <w:pStyle w:val="ListParagraph"/>
+        <w:numPr>
+          <w:ilvl w:val="2"/>
+          <w:numId w:val="2"/>
+        </w:numPr>
+        <w:spacing w:line="360" w:lineRule="auto"/>
+        <w:jc w:val="both"/>
+        <w:rPr>
+          <w:rFonts w:ascii="Times New Roman" w:hAnsi="Times New Roman" w:cs="Times New Roman"/>
+          <w:b/>
+          <w:bCs/>
+          <w:sz w:val="32"/>
+          <w:szCs w:val="32"/>
+          <w:lang w:val="en-US"/>
+        </w:rPr>
+      </w:pPr>
+      <w:r>
+        <w:rPr>
+          <w:rFonts w:ascii="Times New Roman" w:hAnsi="Times New Roman" w:cs="Times New Roman"/>
+          <w:sz w:val="32"/>
+          <w:szCs w:val="32"/>
+          <w:lang w:val="en-US"/>
+        </w:rPr>
+        <w:t>The ‘back’ button-link allows the user to navigate to the previous page.</w:t>
+      </w:r>
+    </w:p>
+    <w:p>
+      <w:pPr>
+        <w:pStyle w:val="ListParagraph"/>
+        <w:spacing w:line="360" w:lineRule="auto"/>
+        <w:ind w:left="2520"/>
+        <w:jc w:val="both"/>
+        <w:rPr>
+          <w:rFonts w:ascii="Times New Roman" w:hAnsi="Times New Roman" w:cs="Times New Roman"/>
+          <w:b/>
+          <w:bCs/>
+          <w:sz w:val="32"/>
+          <w:szCs w:val="32"/>
+          <w:lang w:val="en-US"/>
+        </w:rPr>
+      </w:pPr>
+    </w:p>
+    <w:p>
+      <w:pPr>
+        <w:pStyle w:val="ListParagraph"/>
+        <w:spacing w:line="360" w:lineRule="auto"/>
+        <w:ind w:left="2520"/>
+        <w:jc w:val="both"/>
+        <w:rPr>
+          <w:rFonts w:ascii="Times New Roman" w:hAnsi="Times New Roman" w:cs="Times New Roman"/>
+          <w:b/>
+          <w:bCs/>
+          <w:sz w:val="32"/>
+          <w:szCs w:val="32"/>
+          <w:lang w:val="en-US"/>
+        </w:rPr>
+      </w:pPr>
+    </w:p>
+    <w:p>
+      <w:pPr>
+        <w:pStyle w:val="ListParagraph"/>
+        <w:numPr>
+          <w:ilvl w:val="1"/>
+          <w:numId w:val="2"/>
+        </w:numPr>
+        <w:spacing w:line="360" w:lineRule="auto"/>
+        <w:jc w:val="both"/>
+        <w:rPr>
+          <w:rFonts w:ascii="Times New Roman" w:hAnsi="Times New Roman" w:cs="Times New Roman"/>
+          <w:b/>
+          <w:bCs/>
+          <w:sz w:val="32"/>
+          <w:szCs w:val="32"/>
+          <w:lang w:val="en-US"/>
+        </w:rPr>
+      </w:pPr>
+      <w:r>
+        <w:rPr>
+          <w:rFonts w:ascii="Times New Roman" w:hAnsi="Times New Roman" w:cs="Times New Roman"/>
+          <w:b/>
+          <w:bCs/>
+          <w:sz w:val="32"/>
+          <w:szCs w:val="32"/>
+          <w:lang w:val="en-US"/>
+        </w:rPr>
+        <w:lastRenderedPageBreak/>
+        <w:t>Template</w:t>
+      </w:r>
+      <w:r>
+        <w:rPr>
+          <w:rFonts w:ascii="Times New Roman" w:hAnsi="Times New Roman" w:cs="Times New Roman"/>
+          <w:b/>
+          <w:bCs/>
+          <w:sz w:val="32"/>
+          <w:szCs w:val="32"/>
+          <w:lang w:val="en-US"/>
+        </w:rPr>
+        <w:t>Manage</w:t>
+      </w:r>
+      <w:r>
+        <w:rPr>
+          <w:rFonts w:ascii="Times New Roman" w:hAnsi="Times New Roman" w:cs="Times New Roman"/>
+          <w:b/>
+          <w:bCs/>
+          <w:sz w:val="32"/>
+          <w:szCs w:val="32"/>
+          <w:lang w:val="en-US"/>
+        </w:rPr>
+        <w:t>ment</w:t>
+      </w:r>
+      <w:r>
+        <w:rPr>
+          <w:rFonts w:ascii="Times New Roman" w:hAnsi="Times New Roman" w:cs="Times New Roman"/>
+          <w:b/>
+          <w:bCs/>
+          <w:sz w:val="32"/>
+          <w:szCs w:val="32"/>
+          <w:lang w:val="en-US"/>
+        </w:rPr>
+        <w:t>Page.java</w:t>
+      </w:r>
+    </w:p>
+    <w:p>
+      <w:pPr>
+        <w:pStyle w:val="ListParagraph"/>
+        <w:numPr>
+          <w:ilvl w:val="2"/>
+          <w:numId w:val="2"/>
+        </w:numPr>
+        <w:spacing w:line="360" w:lineRule="auto"/>
+        <w:jc w:val="both"/>
+        <w:rPr>
+          <w:rFonts w:ascii="Times New Roman" w:hAnsi="Times New Roman" w:cs="Times New Roman"/>
+          <w:b/>
+          <w:bCs/>
+          <w:sz w:val="32"/>
+          <w:szCs w:val="32"/>
+          <w:lang w:val="en-US"/>
+        </w:rPr>
+      </w:pPr>
+      <w:r>
+        <w:rPr>
+          <w:rFonts w:ascii="Times New Roman" w:hAnsi="Times New Roman" w:cs="Times New Roman"/>
+          <w:sz w:val="32"/>
+          <w:szCs w:val="32"/>
+          <w:lang w:val="en-US"/>
+        </w:rPr>
+        <w:t>This is one of the most important features designed in the application.</w:t>
+      </w:r>
+    </w:p>
+    <w:p>
+      <w:pPr>
+        <w:pStyle w:val="ListParagraph"/>
+        <w:numPr>
+          <w:ilvl w:val="2"/>
+          <w:numId w:val="2"/>
+        </w:numPr>
+        <w:spacing w:line="360" w:lineRule="auto"/>
+        <w:jc w:val="both"/>
+        <w:rPr>
+          <w:rFonts w:ascii="Times New Roman" w:hAnsi="Times New Roman" w:cs="Times New Roman"/>
+          <w:b/>
+          <w:bCs/>
+          <w:sz w:val="32"/>
+          <w:szCs w:val="32"/>
+          <w:lang w:val="en-US"/>
+        </w:rPr>
+      </w:pPr>
+      <w:r>
+        <w:rPr>
+          <w:rFonts w:ascii="Times New Roman" w:hAnsi="Times New Roman" w:cs="Times New Roman"/>
+          <w:sz w:val="32"/>
+          <w:szCs w:val="32"/>
+          <w:lang w:val="en-US"/>
+        </w:rPr>
+        <w:t>This page allows to assign either a pre-determined template to a course or create a new one and then assign it to the respective course.</w:t>
+      </w:r>
+    </w:p>
+    <w:p>
+      <w:pPr>
+        <w:pStyle w:val="ListParagraph"/>
+        <w:numPr>
+          <w:ilvl w:val="2"/>
+          <w:numId w:val="2"/>
+        </w:numPr>
+        <w:spacing w:line="360" w:lineRule="auto"/>
+        <w:jc w:val="both"/>
+        <w:rPr>
+          <w:rFonts w:ascii="Times New Roman" w:hAnsi="Times New Roman" w:cs="Times New Roman"/>
+          <w:b/>
+          <w:bCs/>
+          <w:sz w:val="32"/>
+          <w:szCs w:val="32"/>
+          <w:lang w:val="en-US"/>
+        </w:rPr>
+      </w:pPr>
+      <w:r>
+        <w:rPr>
+          <w:rFonts w:ascii="Times New Roman" w:hAnsi="Times New Roman" w:cs="Times New Roman"/>
+          <w:sz w:val="32"/>
+          <w:szCs w:val="32"/>
+          <w:lang w:val="en-US"/>
+        </w:rPr>
+        <w:t>The ready-made templates can be selected through the drop-down menu that is available in the page.</w:t>
+      </w:r>
+    </w:p>
+    <w:p>
+      <w:pPr>
+        <w:pStyle w:val="ListParagraph"/>
+        <w:numPr>
+          <w:ilvl w:val="2"/>
+          <w:numId w:val="2"/>
+        </w:numPr>
+        <w:spacing w:line="360" w:lineRule="auto"/>
+        <w:jc w:val="both"/>
+        <w:rPr>
+          <w:rFonts w:ascii="Times New Roman" w:hAnsi="Times New Roman" w:cs="Times New Roman"/>
+          <w:b/>
+          <w:bCs/>
+          <w:sz w:val="32"/>
+          <w:szCs w:val="32"/>
+          <w:lang w:val="en-US"/>
+        </w:rPr>
+      </w:pPr>
+      <w:r>
+        <w:rPr>
+          <w:rFonts w:ascii="Times New Roman" w:hAnsi="Times New Roman" w:cs="Times New Roman"/>
+          <w:sz w:val="32"/>
+          <w:szCs w:val="32"/>
+          <w:lang w:val="en-US"/>
+        </w:rPr>
+        <w:t>There is also an option to delete an existing template.</w:t>
+      </w:r>
+    </w:p>
+    <w:p>
+      <w:pPr>
+        <w:pStyle w:val="ListParagraph"/>
+        <w:numPr>
+          <w:ilvl w:val="2"/>
+          <w:numId w:val="2"/>
+        </w:numPr>
+        <w:spacing w:line="360" w:lineRule="auto"/>
+        <w:jc w:val="both"/>
+        <w:rPr>
+          <w:rFonts w:ascii="Times New Roman" w:hAnsi="Times New Roman" w:cs="Times New Roman"/>
+          <w:b/>
+          <w:bCs/>
+          <w:sz w:val="32"/>
+          <w:szCs w:val="32"/>
+          <w:lang w:val="en-US"/>
+        </w:rPr>
+      </w:pPr>
+      <w:r>
+        <w:rPr>
+          <w:rFonts w:ascii="Times New Roman" w:hAnsi="Times New Roman" w:cs="Times New Roman"/>
+          <w:sz w:val="32"/>
+          <w:szCs w:val="32"/>
+          <w:lang w:val="en-US"/>
+        </w:rPr>
+        <w:t>The ‘update’ button-link is used to submit the functionalities of the template.</w:t>
+      </w:r>
       <w:bookmarkStart w:id="0" w:name="_GoBack"/>
       <w:bookmarkEnd w:id="0"/>
+    </w:p>
+    <w:p>
+      <w:pPr>
+        <w:pStyle w:val="ListParagraph"/>
+        <w:spacing w:line="360" w:lineRule="auto"/>
+        <w:ind w:left="2160"/>
+        <w:jc w:val="both"/>
+        <w:rPr>
+          <w:rFonts w:ascii="Times New Roman" w:hAnsi="Times New Roman" w:cs="Times New Roman"/>
+          <w:b/>
+          <w:bCs/>
+          <w:sz w:val="32"/>
+          <w:szCs w:val="32"/>
+          <w:lang w:val="en-US"/>
+        </w:rPr>
+      </w:pPr>
+    </w:p>
+    <w:p>
+      <w:pPr>
+        <w:spacing w:line="360" w:lineRule="auto"/>
+        <w:ind w:left="1440"/>
+        <w:jc w:val="both"/>
+        <w:rPr>
+          <w:rFonts w:ascii="Times New Roman" w:hAnsi="Times New Roman" w:cs="Times New Roman"/>
+          <w:b/>
+          <w:bCs/>
+          <w:sz w:val="32"/>
+          <w:szCs w:val="32"/>
+          <w:lang w:val="en-US"/>
+        </w:rPr>
+      </w:pPr>
+    </w:p>
+    <w:p>
+      <w:pPr>
+        <w:pStyle w:val="ListParagraph"/>
+        <w:spacing w:line="360" w:lineRule="auto"/>
+        <w:ind w:left="1800"/>
+        <w:jc w:val="both"/>
+        <w:rPr>
+          <w:rFonts w:ascii="Times New Roman" w:hAnsi="Times New Roman" w:cs="Times New Roman"/>
+          <w:b/>
+          <w:bCs/>
+          <w:sz w:val="32"/>
+          <w:szCs w:val="32"/>
+          <w:lang w:val="en-US"/>
+        </w:rPr>
+      </w:pPr>
+    </w:p>
+    <w:p>
+      <w:pPr>
+        <w:spacing w:line="360" w:lineRule="auto"/>
+        <w:ind w:left="1440"/>
+        <w:jc w:val="both"/>
+        <w:rPr>
+          <w:rFonts w:ascii="Times New Roman" w:hAnsi="Times New Roman" w:cs="Times New Roman"/>
+          <w:b/>
+          <w:bCs/>
+          <w:sz w:val="32"/>
+          <w:szCs w:val="32"/>
+          <w:lang w:val="en-US"/>
+        </w:rPr>
+      </w:pPr>
     </w:p>
     <w:p>
       <w:pPr>

</xml_diff>

<commit_message>
Completed documentation of GUI & Entity Classes
</commit_message>
<xml_diff>
--- a/Design Document.docx
+++ b/Design Document.docx
@@ -1481,18 +1481,7 @@
           <w:lang w:val="en-US"/>
         </w:rPr>
         <w:lastRenderedPageBreak/>
-        <w:t>A</w:t>
-      </w:r>
-      <w:r>
-        <w:rPr>
-          <w:rFonts w:ascii="Times New Roman" w:hAnsi="Times New Roman" w:cs="Times New Roman"/>
-          <w:b/>
-          <w:bCs/>
-          <w:sz w:val="32"/>
-          <w:szCs w:val="32"/>
-          <w:lang w:val="en-US"/>
-        </w:rPr>
-        <w:t>ssignmentAddtionPage.java</w:t>
+        <w:t>AssignmentAddtionPage.java</w:t>
       </w:r>
     </w:p>
     <w:p>
@@ -1803,18 +1792,7 @@
           <w:lang w:val="en-US"/>
         </w:rPr>
         <w:lastRenderedPageBreak/>
-        <w:t>DeleteAssignment</w:t>
-      </w:r>
-      <w:r>
-        <w:rPr>
-          <w:rFonts w:ascii="Times New Roman" w:hAnsi="Times New Roman" w:cs="Times New Roman"/>
-          <w:b/>
-          <w:bCs/>
-          <w:sz w:val="32"/>
-          <w:szCs w:val="32"/>
-          <w:lang w:val="en-US"/>
-        </w:rPr>
-        <w:t>Page.java</w:t>
+        <w:t>DeleteAssignmentPage.java</w:t>
       </w:r>
     </w:p>
     <w:p>
@@ -2355,18 +2333,7 @@
           <w:szCs w:val="32"/>
           <w:lang w:val="en-US"/>
         </w:rPr>
-        <w:t>SelectCoursePage</w:t>
-      </w:r>
-      <w:r>
-        <w:rPr>
-          <w:rFonts w:ascii="Times New Roman" w:hAnsi="Times New Roman" w:cs="Times New Roman"/>
-          <w:b/>
-          <w:bCs/>
-          <w:sz w:val="32"/>
-          <w:szCs w:val="32"/>
-          <w:lang w:val="en-US"/>
-        </w:rPr>
-        <w:t>.java</w:t>
+        <w:t>SelectCoursePage.java</w:t>
       </w:r>
     </w:p>
     <w:p>
@@ -2580,18 +2547,7 @@
           <w:szCs w:val="32"/>
           <w:lang w:val="en-US"/>
         </w:rPr>
-        <w:t>StudentManage</w:t>
-      </w:r>
-      <w:r>
-        <w:rPr>
-          <w:rFonts w:ascii="Times New Roman" w:hAnsi="Times New Roman" w:cs="Times New Roman"/>
-          <w:b/>
-          <w:bCs/>
-          <w:sz w:val="32"/>
-          <w:szCs w:val="32"/>
-          <w:lang w:val="en-US"/>
-        </w:rPr>
-        <w:t>Page.java</w:t>
+        <w:t>StudentManagePage.java</w:t>
       </w:r>
     </w:p>
     <w:p>
@@ -2747,40 +2703,7 @@
           <w:lang w:val="en-US"/>
         </w:rPr>
         <w:lastRenderedPageBreak/>
-        <w:t>Template</w:t>
-      </w:r>
-      <w:r>
-        <w:rPr>
-          <w:rFonts w:ascii="Times New Roman" w:hAnsi="Times New Roman" w:cs="Times New Roman"/>
-          <w:b/>
-          <w:bCs/>
-          <w:sz w:val="32"/>
-          <w:szCs w:val="32"/>
-          <w:lang w:val="en-US"/>
-        </w:rPr>
-        <w:t>Manage</w:t>
-      </w:r>
-      <w:r>
-        <w:rPr>
-          <w:rFonts w:ascii="Times New Roman" w:hAnsi="Times New Roman" w:cs="Times New Roman"/>
-          <w:b/>
-          <w:bCs/>
-          <w:sz w:val="32"/>
-          <w:szCs w:val="32"/>
-          <w:lang w:val="en-US"/>
-        </w:rPr>
-        <w:t>ment</w:t>
-      </w:r>
-      <w:r>
-        <w:rPr>
-          <w:rFonts w:ascii="Times New Roman" w:hAnsi="Times New Roman" w:cs="Times New Roman"/>
-          <w:b/>
-          <w:bCs/>
-          <w:sz w:val="32"/>
-          <w:szCs w:val="32"/>
-          <w:lang w:val="en-US"/>
-        </w:rPr>
-        <w:t>Page.java</w:t>
+        <w:t>TemplateManagementPage.java</w:t>
       </w:r>
     </w:p>
     <w:p>
@@ -2965,29 +2888,7 @@
           <w:szCs w:val="32"/>
           <w:lang w:val="en-US"/>
         </w:rPr>
-        <w:t xml:space="preserve">DESIGN OF </w:t>
-      </w:r>
-      <w:r>
-        <w:rPr>
-          <w:rFonts w:ascii="Times New Roman" w:hAnsi="Times New Roman" w:cs="Times New Roman"/>
-          <w:b/>
-          <w:bCs/>
-          <w:sz w:val="32"/>
-          <w:szCs w:val="32"/>
-          <w:lang w:val="en-US"/>
-        </w:rPr>
-        <w:t>ENTITY</w:t>
-      </w:r>
-      <w:r>
-        <w:rPr>
-          <w:rFonts w:ascii="Times New Roman" w:hAnsi="Times New Roman" w:cs="Times New Roman"/>
-          <w:b/>
-          <w:bCs/>
-          <w:sz w:val="32"/>
-          <w:szCs w:val="32"/>
-          <w:lang w:val="en-US"/>
-        </w:rPr>
-        <w:t xml:space="preserve"> CLASSES</w:t>
+        <w:t>DESIGN OF ENTITY CLASSES</w:t>
       </w:r>
     </w:p>
     <w:p>
@@ -3028,25 +2929,7 @@
           <w:szCs w:val="28"/>
           <w:lang w:val="en-US"/>
         </w:rPr>
-        <w:t xml:space="preserve">The following paragraphs explain the functionality of each </w:t>
-      </w:r>
-      <w:r>
-        <w:rPr>
-          <w:rFonts w:ascii="Times New Roman" w:hAnsi="Times New Roman" w:cs="Times New Roman"/>
-          <w:sz w:val="28"/>
-          <w:szCs w:val="28"/>
-          <w:lang w:val="en-US"/>
-        </w:rPr>
-        <w:t xml:space="preserve">entity </w:t>
-      </w:r>
-      <w:r>
-        <w:rPr>
-          <w:rFonts w:ascii="Times New Roman" w:hAnsi="Times New Roman" w:cs="Times New Roman"/>
-          <w:sz w:val="28"/>
-          <w:szCs w:val="28"/>
-          <w:lang w:val="en-US"/>
-        </w:rPr>
-        <w:t>class that has been implemented in the application designed.</w:t>
+        <w:t>The following paragraphs explain the functionality of each entity class that has been implemented in the application designed.</w:t>
       </w:r>
     </w:p>
     <w:p>
@@ -3076,18 +2959,7 @@
           <w:szCs w:val="32"/>
           <w:lang w:val="en-US"/>
         </w:rPr>
-        <w:t>Assignment</w:t>
-      </w:r>
-      <w:r>
-        <w:rPr>
-          <w:rFonts w:ascii="Times New Roman" w:hAnsi="Times New Roman" w:cs="Times New Roman"/>
-          <w:b/>
-          <w:bCs/>
-          <w:sz w:val="32"/>
-          <w:szCs w:val="32"/>
-          <w:lang w:val="en-US"/>
-        </w:rPr>
-        <w:t>.java</w:t>
+        <w:t>Assignment.java</w:t>
       </w:r>
     </w:p>
     <w:p>
@@ -3283,18 +3155,7 @@
           <w:szCs w:val="32"/>
           <w:lang w:val="en-US"/>
         </w:rPr>
-        <w:t>Category</w:t>
-      </w:r>
-      <w:r>
-        <w:rPr>
-          <w:rFonts w:ascii="Times New Roman" w:hAnsi="Times New Roman" w:cs="Times New Roman"/>
-          <w:b/>
-          <w:bCs/>
-          <w:sz w:val="32"/>
-          <w:szCs w:val="32"/>
-          <w:lang w:val="en-US"/>
-        </w:rPr>
-        <w:t>.java</w:t>
+        <w:t>Category.java</w:t>
       </w:r>
     </w:p>
     <w:p>
@@ -3424,29 +3285,7 @@
           <w:szCs w:val="32"/>
           <w:lang w:val="en-US"/>
         </w:rPr>
-        <w:t>Category</w:t>
-      </w:r>
-      <w:r>
-        <w:rPr>
-          <w:rFonts w:ascii="Times New Roman" w:hAnsi="Times New Roman" w:cs="Times New Roman"/>
-          <w:b/>
-          <w:bCs/>
-          <w:sz w:val="32"/>
-          <w:szCs w:val="32"/>
-          <w:lang w:val="en-US"/>
-        </w:rPr>
-        <w:t>Percent</w:t>
-      </w:r>
-      <w:r>
-        <w:rPr>
-          <w:rFonts w:ascii="Times New Roman" w:hAnsi="Times New Roman" w:cs="Times New Roman"/>
-          <w:b/>
-          <w:bCs/>
-          <w:sz w:val="32"/>
-          <w:szCs w:val="32"/>
-          <w:lang w:val="en-US"/>
-        </w:rPr>
-        <w:t>.java</w:t>
+        <w:t>CategoryPercent.java</w:t>
       </w:r>
     </w:p>
     <w:p>
@@ -3633,7 +3472,325 @@
           <w:szCs w:val="32"/>
           <w:lang w:val="en-US"/>
         </w:rPr>
-        <w:t>Course</w:t>
+        <w:t>Course.java</w:t>
+      </w:r>
+    </w:p>
+    <w:p>
+      <w:pPr>
+        <w:pStyle w:val="ListParagraph"/>
+        <w:numPr>
+          <w:ilvl w:val="2"/>
+          <w:numId w:val="2"/>
+        </w:numPr>
+        <w:spacing w:line="360" w:lineRule="auto"/>
+        <w:jc w:val="both"/>
+        <w:rPr>
+          <w:rFonts w:ascii="Times New Roman" w:hAnsi="Times New Roman" w:cs="Times New Roman"/>
+          <w:b/>
+          <w:bCs/>
+          <w:sz w:val="32"/>
+          <w:szCs w:val="32"/>
+          <w:lang w:val="en-US"/>
+        </w:rPr>
+      </w:pPr>
+      <w:r>
+        <w:rPr>
+          <w:rFonts w:ascii="Times New Roman" w:hAnsi="Times New Roman" w:cs="Times New Roman"/>
+          <w:sz w:val="32"/>
+          <w:szCs w:val="32"/>
+          <w:lang w:val="en-US"/>
+        </w:rPr>
+        <w:t>This class basically defines the core functionality of the respective class that the user has designed according to her requirements.</w:t>
+      </w:r>
+    </w:p>
+    <w:p>
+      <w:pPr>
+        <w:pStyle w:val="ListParagraph"/>
+        <w:numPr>
+          <w:ilvl w:val="2"/>
+          <w:numId w:val="2"/>
+        </w:numPr>
+        <w:spacing w:line="360" w:lineRule="auto"/>
+        <w:jc w:val="both"/>
+        <w:rPr>
+          <w:rFonts w:ascii="Times New Roman" w:hAnsi="Times New Roman" w:cs="Times New Roman"/>
+          <w:b/>
+          <w:bCs/>
+          <w:sz w:val="32"/>
+          <w:szCs w:val="32"/>
+          <w:lang w:val="en-US"/>
+        </w:rPr>
+      </w:pPr>
+      <w:r>
+        <w:rPr>
+          <w:rFonts w:ascii="Times New Roman" w:hAnsi="Times New Roman" w:cs="Times New Roman"/>
+          <w:sz w:val="32"/>
+          <w:szCs w:val="32"/>
+          <w:lang w:val="en-US"/>
+        </w:rPr>
+        <w:t>The constructor of this class instantiates the components such as the names, students associated and the specific semester to which the course has been allocated by the user.</w:t>
+      </w:r>
+    </w:p>
+    <w:p>
+      <w:pPr>
+        <w:pStyle w:val="ListParagraph"/>
+        <w:numPr>
+          <w:ilvl w:val="2"/>
+          <w:numId w:val="2"/>
+        </w:numPr>
+        <w:spacing w:line="360" w:lineRule="auto"/>
+        <w:jc w:val="both"/>
+        <w:rPr>
+          <w:rFonts w:ascii="Times New Roman" w:hAnsi="Times New Roman" w:cs="Times New Roman"/>
+          <w:b/>
+          <w:bCs/>
+          <w:sz w:val="32"/>
+          <w:szCs w:val="32"/>
+          <w:lang w:val="en-US"/>
+        </w:rPr>
+      </w:pPr>
+      <w:r>
+        <w:rPr>
+          <w:rFonts w:ascii="Times New Roman" w:hAnsi="Times New Roman" w:cs="Times New Roman"/>
+          <w:sz w:val="32"/>
+          <w:szCs w:val="32"/>
+          <w:lang w:val="en-US"/>
+        </w:rPr>
+        <w:t>Relevant setter and getter-methods have been programmed to serve their respective purpose.</w:t>
+      </w:r>
+    </w:p>
+    <w:p>
+      <w:pPr>
+        <w:pStyle w:val="ListParagraph"/>
+        <w:spacing w:line="360" w:lineRule="auto"/>
+        <w:ind w:left="2520"/>
+        <w:jc w:val="both"/>
+        <w:rPr>
+          <w:rFonts w:ascii="Times New Roman" w:hAnsi="Times New Roman" w:cs="Times New Roman"/>
+          <w:b/>
+          <w:bCs/>
+          <w:sz w:val="32"/>
+          <w:szCs w:val="32"/>
+          <w:lang w:val="en-US"/>
+        </w:rPr>
+      </w:pPr>
+    </w:p>
+    <w:p>
+      <w:pPr>
+        <w:pStyle w:val="ListParagraph"/>
+        <w:numPr>
+          <w:ilvl w:val="1"/>
+          <w:numId w:val="2"/>
+        </w:numPr>
+        <w:spacing w:line="360" w:lineRule="auto"/>
+        <w:jc w:val="both"/>
+        <w:rPr>
+          <w:rFonts w:ascii="Times New Roman" w:hAnsi="Times New Roman" w:cs="Times New Roman"/>
+          <w:b/>
+          <w:bCs/>
+          <w:sz w:val="32"/>
+          <w:szCs w:val="32"/>
+          <w:lang w:val="en-US"/>
+        </w:rPr>
+      </w:pPr>
+      <w:r>
+        <w:rPr>
+          <w:rFonts w:ascii="Times New Roman" w:hAnsi="Times New Roman" w:cs="Times New Roman"/>
+          <w:b/>
+          <w:bCs/>
+          <w:sz w:val="32"/>
+          <w:szCs w:val="32"/>
+          <w:lang w:val="en-US"/>
+        </w:rPr>
+        <w:t>Grades.java</w:t>
+      </w:r>
+    </w:p>
+    <w:p>
+      <w:pPr>
+        <w:pStyle w:val="ListParagraph"/>
+        <w:numPr>
+          <w:ilvl w:val="2"/>
+          <w:numId w:val="2"/>
+        </w:numPr>
+        <w:spacing w:line="360" w:lineRule="auto"/>
+        <w:jc w:val="both"/>
+        <w:rPr>
+          <w:rFonts w:ascii="Times New Roman" w:hAnsi="Times New Roman" w:cs="Times New Roman"/>
+          <w:b/>
+          <w:bCs/>
+          <w:sz w:val="32"/>
+          <w:szCs w:val="32"/>
+          <w:lang w:val="en-US"/>
+        </w:rPr>
+      </w:pPr>
+      <w:r>
+        <w:rPr>
+          <w:rFonts w:ascii="Times New Roman" w:hAnsi="Times New Roman" w:cs="Times New Roman"/>
+          <w:sz w:val="32"/>
+          <w:szCs w:val="32"/>
+          <w:lang w:val="en-US"/>
+        </w:rPr>
+        <w:t>This class is designed to cater to the functionality of assigning the relevant grades based on specifics assigned by the user.</w:t>
+      </w:r>
+    </w:p>
+    <w:p>
+      <w:pPr>
+        <w:pStyle w:val="ListParagraph"/>
+        <w:numPr>
+          <w:ilvl w:val="2"/>
+          <w:numId w:val="2"/>
+        </w:numPr>
+        <w:spacing w:line="360" w:lineRule="auto"/>
+        <w:jc w:val="both"/>
+        <w:rPr>
+          <w:rFonts w:ascii="Times New Roman" w:hAnsi="Times New Roman" w:cs="Times New Roman"/>
+          <w:b/>
+          <w:bCs/>
+          <w:sz w:val="32"/>
+          <w:szCs w:val="32"/>
+          <w:lang w:val="en-US"/>
+        </w:rPr>
+      </w:pPr>
+      <w:r>
+        <w:rPr>
+          <w:rFonts w:ascii="Times New Roman" w:hAnsi="Times New Roman" w:cs="Times New Roman"/>
+          <w:sz w:val="32"/>
+          <w:szCs w:val="32"/>
+          <w:lang w:val="en-US"/>
+        </w:rPr>
+        <w:t>The instance variables include</w:t>
+      </w:r>
+      <w:r>
+        <w:rPr>
+          <w:rFonts w:ascii="Times New Roman" w:hAnsi="Times New Roman" w:cs="Times New Roman"/>
+          <w:sz w:val="32"/>
+          <w:szCs w:val="32"/>
+          <w:lang w:val="en-US"/>
+        </w:rPr>
+        <w:t xml:space="preserve"> a numeric (double) type for initialization of the grade and, a Boolean </w:t>
+      </w:r>
+      <w:r>
+        <w:rPr>
+          <w:rFonts w:ascii="Times New Roman" w:hAnsi="Times New Roman" w:cs="Times New Roman"/>
+          <w:sz w:val="32"/>
+          <w:szCs w:val="32"/>
+          <w:lang w:val="en-US"/>
+        </w:rPr>
+        <w:lastRenderedPageBreak/>
+        <w:t>variable to check whether or not the specific component has been graded or not.</w:t>
+      </w:r>
+    </w:p>
+    <w:p>
+      <w:pPr>
+        <w:pStyle w:val="ListParagraph"/>
+        <w:numPr>
+          <w:ilvl w:val="2"/>
+          <w:numId w:val="2"/>
+        </w:numPr>
+        <w:spacing w:line="360" w:lineRule="auto"/>
+        <w:jc w:val="both"/>
+        <w:rPr>
+          <w:rFonts w:ascii="Times New Roman" w:hAnsi="Times New Roman" w:cs="Times New Roman"/>
+          <w:b/>
+          <w:bCs/>
+          <w:sz w:val="32"/>
+          <w:szCs w:val="32"/>
+          <w:lang w:val="en-US"/>
+        </w:rPr>
+      </w:pPr>
+      <w:r>
+        <w:rPr>
+          <w:rFonts w:ascii="Times New Roman" w:hAnsi="Times New Roman" w:cs="Times New Roman"/>
+          <w:sz w:val="32"/>
+          <w:szCs w:val="32"/>
+          <w:lang w:val="en-US"/>
+        </w:rPr>
+        <w:t>The constructor of this class instantiates the respective objects of the Student and Assignment classes.</w:t>
+      </w:r>
+    </w:p>
+    <w:p>
+      <w:pPr>
+        <w:pStyle w:val="ListParagraph"/>
+        <w:numPr>
+          <w:ilvl w:val="2"/>
+          <w:numId w:val="2"/>
+        </w:numPr>
+        <w:spacing w:line="360" w:lineRule="auto"/>
+        <w:jc w:val="both"/>
+        <w:rPr>
+          <w:rFonts w:ascii="Times New Roman" w:hAnsi="Times New Roman" w:cs="Times New Roman"/>
+          <w:b/>
+          <w:bCs/>
+          <w:sz w:val="32"/>
+          <w:szCs w:val="32"/>
+          <w:lang w:val="en-US"/>
+        </w:rPr>
+      </w:pPr>
+      <w:r>
+        <w:rPr>
+          <w:rFonts w:ascii="Times New Roman" w:hAnsi="Times New Roman" w:cs="Times New Roman"/>
+          <w:sz w:val="32"/>
+          <w:szCs w:val="32"/>
+          <w:lang w:val="en-US"/>
+        </w:rPr>
+        <w:t>Relevant setters and getter-methods have been implemented for the requisite purpose.</w:t>
+      </w:r>
+    </w:p>
+    <w:p>
+      <w:pPr>
+        <w:pStyle w:val="ListParagraph"/>
+        <w:spacing w:line="360" w:lineRule="auto"/>
+        <w:ind w:left="2520"/>
+        <w:jc w:val="both"/>
+        <w:rPr>
+          <w:rFonts w:ascii="Times New Roman" w:hAnsi="Times New Roman" w:cs="Times New Roman"/>
+          <w:b/>
+          <w:bCs/>
+          <w:sz w:val="32"/>
+          <w:szCs w:val="32"/>
+          <w:lang w:val="en-US"/>
+        </w:rPr>
+      </w:pPr>
+    </w:p>
+    <w:p>
+      <w:pPr>
+        <w:pStyle w:val="ListParagraph"/>
+        <w:numPr>
+          <w:ilvl w:val="1"/>
+          <w:numId w:val="2"/>
+        </w:numPr>
+        <w:spacing w:line="360" w:lineRule="auto"/>
+        <w:jc w:val="both"/>
+        <w:rPr>
+          <w:rFonts w:ascii="Times New Roman" w:hAnsi="Times New Roman" w:cs="Times New Roman"/>
+          <w:b/>
+          <w:bCs/>
+          <w:sz w:val="32"/>
+          <w:szCs w:val="32"/>
+          <w:lang w:val="en-US"/>
+        </w:rPr>
+      </w:pPr>
+      <w:r>
+        <w:rPr>
+          <w:rFonts w:ascii="Times New Roman" w:hAnsi="Times New Roman" w:cs="Times New Roman"/>
+          <w:b/>
+          <w:bCs/>
+          <w:sz w:val="32"/>
+          <w:szCs w:val="32"/>
+          <w:lang w:val="en-US"/>
+        </w:rPr>
+        <w:t>Grad</w:t>
+      </w:r>
+      <w:r>
+        <w:rPr>
+          <w:rFonts w:ascii="Times New Roman" w:hAnsi="Times New Roman" w:cs="Times New Roman"/>
+          <w:b/>
+          <w:bCs/>
+          <w:sz w:val="32"/>
+          <w:szCs w:val="32"/>
+          <w:lang w:val="en-US"/>
+        </w:rPr>
+        <w:t>uateStudent</w:t>
       </w:r>
       <w:r>
         <w:rPr>
@@ -3672,63 +3829,63 @@
           <w:szCs w:val="32"/>
           <w:lang w:val="en-US"/>
         </w:rPr>
-        <w:t>This class basically defines the core functionality of the respective class that the user has designed according to her requirements.</w:t>
-      </w:r>
-    </w:p>
-    <w:p>
-      <w:pPr>
-        <w:pStyle w:val="ListParagraph"/>
-        <w:numPr>
-          <w:ilvl w:val="2"/>
-          <w:numId w:val="2"/>
-        </w:numPr>
-        <w:spacing w:line="360" w:lineRule="auto"/>
-        <w:jc w:val="both"/>
-        <w:rPr>
-          <w:rFonts w:ascii="Times New Roman" w:hAnsi="Times New Roman" w:cs="Times New Roman"/>
-          <w:b/>
-          <w:bCs/>
-          <w:sz w:val="32"/>
-          <w:szCs w:val="32"/>
-          <w:lang w:val="en-US"/>
-        </w:rPr>
-      </w:pPr>
-      <w:r>
-        <w:rPr>
-          <w:rFonts w:ascii="Times New Roman" w:hAnsi="Times New Roman" w:cs="Times New Roman"/>
-          <w:sz w:val="32"/>
-          <w:szCs w:val="32"/>
-          <w:lang w:val="en-US"/>
-        </w:rPr>
-        <w:t>The constructor of this class instantiates the components such as the names, students associated and the specific semester to which the course has been allocated by the user.</w:t>
-      </w:r>
-    </w:p>
-    <w:p>
-      <w:pPr>
-        <w:pStyle w:val="ListParagraph"/>
-        <w:numPr>
-          <w:ilvl w:val="2"/>
-          <w:numId w:val="2"/>
-        </w:numPr>
-        <w:spacing w:line="360" w:lineRule="auto"/>
-        <w:jc w:val="both"/>
-        <w:rPr>
-          <w:rFonts w:ascii="Times New Roman" w:hAnsi="Times New Roman" w:cs="Times New Roman"/>
-          <w:b/>
-          <w:bCs/>
-          <w:sz w:val="32"/>
-          <w:szCs w:val="32"/>
-          <w:lang w:val="en-US"/>
-        </w:rPr>
-      </w:pPr>
-      <w:r>
-        <w:rPr>
-          <w:rFonts w:ascii="Times New Roman" w:hAnsi="Times New Roman" w:cs="Times New Roman"/>
-          <w:sz w:val="32"/>
-          <w:szCs w:val="32"/>
-          <w:lang w:val="en-US"/>
-        </w:rPr>
-        <w:t>Relevant setter and getter-methods have been programmed to serve their respective purpose.</w:t>
+        <w:t>This is a child class of the Student superclass. As such, it inherits properties from the Student class.</w:t>
+      </w:r>
+    </w:p>
+    <w:p>
+      <w:pPr>
+        <w:pStyle w:val="ListParagraph"/>
+        <w:numPr>
+          <w:ilvl w:val="2"/>
+          <w:numId w:val="2"/>
+        </w:numPr>
+        <w:spacing w:line="360" w:lineRule="auto"/>
+        <w:jc w:val="both"/>
+        <w:rPr>
+          <w:rFonts w:ascii="Times New Roman" w:hAnsi="Times New Roman" w:cs="Times New Roman"/>
+          <w:b/>
+          <w:bCs/>
+          <w:sz w:val="32"/>
+          <w:szCs w:val="32"/>
+          <w:lang w:val="en-US"/>
+        </w:rPr>
+      </w:pPr>
+      <w:r>
+        <w:rPr>
+          <w:rFonts w:ascii="Times New Roman" w:hAnsi="Times New Roman" w:cs="Times New Roman"/>
+          <w:sz w:val="32"/>
+          <w:szCs w:val="32"/>
+          <w:lang w:val="en-US"/>
+        </w:rPr>
+        <w:t>The constructors of this class include the instance variables of the name, surname, BU ID and email associated with the graduate student.</w:t>
+      </w:r>
+    </w:p>
+    <w:p>
+      <w:pPr>
+        <w:pStyle w:val="ListParagraph"/>
+        <w:numPr>
+          <w:ilvl w:val="2"/>
+          <w:numId w:val="2"/>
+        </w:numPr>
+        <w:spacing w:line="360" w:lineRule="auto"/>
+        <w:jc w:val="both"/>
+        <w:rPr>
+          <w:rFonts w:ascii="Times New Roman" w:hAnsi="Times New Roman" w:cs="Times New Roman"/>
+          <w:b/>
+          <w:bCs/>
+          <w:sz w:val="32"/>
+          <w:szCs w:val="32"/>
+          <w:lang w:val="en-US"/>
+        </w:rPr>
+      </w:pPr>
+      <w:r>
+        <w:rPr>
+          <w:rFonts w:ascii="Times New Roman" w:hAnsi="Times New Roman" w:cs="Times New Roman"/>
+          <w:sz w:val="32"/>
+          <w:szCs w:val="32"/>
+          <w:lang w:val="en-US"/>
+        </w:rPr>
+        <w:t>The course associated with the graduate student is also taken into account.</w:t>
       </w:r>
     </w:p>
     <w:p>
@@ -3774,7 +3931,476 @@
           <w:szCs w:val="32"/>
           <w:lang w:val="en-US"/>
         </w:rPr>
-        <w:t>Grades</w:t>
+        <w:t>Phd</w:t>
+      </w:r>
+      <w:r>
+        <w:rPr>
+          <w:rFonts w:ascii="Times New Roman" w:hAnsi="Times New Roman" w:cs="Times New Roman"/>
+          <w:b/>
+          <w:bCs/>
+          <w:sz w:val="32"/>
+          <w:szCs w:val="32"/>
+          <w:lang w:val="en-US"/>
+        </w:rPr>
+        <w:t>Student.java</w:t>
+      </w:r>
+    </w:p>
+    <w:p>
+      <w:pPr>
+        <w:pStyle w:val="ListParagraph"/>
+        <w:numPr>
+          <w:ilvl w:val="2"/>
+          <w:numId w:val="2"/>
+        </w:numPr>
+        <w:spacing w:line="360" w:lineRule="auto"/>
+        <w:jc w:val="both"/>
+        <w:rPr>
+          <w:rFonts w:ascii="Times New Roman" w:hAnsi="Times New Roman" w:cs="Times New Roman"/>
+          <w:b/>
+          <w:bCs/>
+          <w:sz w:val="32"/>
+          <w:szCs w:val="32"/>
+          <w:lang w:val="en-US"/>
+        </w:rPr>
+      </w:pPr>
+      <w:r>
+        <w:rPr>
+          <w:rFonts w:ascii="Times New Roman" w:hAnsi="Times New Roman" w:cs="Times New Roman"/>
+          <w:sz w:val="32"/>
+          <w:szCs w:val="32"/>
+          <w:lang w:val="en-US"/>
+        </w:rPr>
+        <w:t>This is a child class of the Student superclass. As such, it inherits properties from the Student class.</w:t>
+      </w:r>
+    </w:p>
+    <w:p>
+      <w:pPr>
+        <w:pStyle w:val="ListParagraph"/>
+        <w:numPr>
+          <w:ilvl w:val="2"/>
+          <w:numId w:val="2"/>
+        </w:numPr>
+        <w:spacing w:line="360" w:lineRule="auto"/>
+        <w:jc w:val="both"/>
+        <w:rPr>
+          <w:rFonts w:ascii="Times New Roman" w:hAnsi="Times New Roman" w:cs="Times New Roman"/>
+          <w:b/>
+          <w:bCs/>
+          <w:sz w:val="32"/>
+          <w:szCs w:val="32"/>
+          <w:lang w:val="en-US"/>
+        </w:rPr>
+      </w:pPr>
+      <w:r>
+        <w:rPr>
+          <w:rFonts w:ascii="Times New Roman" w:hAnsi="Times New Roman" w:cs="Times New Roman"/>
+          <w:sz w:val="32"/>
+          <w:szCs w:val="32"/>
+          <w:lang w:val="en-US"/>
+        </w:rPr>
+        <w:t xml:space="preserve">The constructors of this class include the instance variables of the name, surname, BU ID and email associated with the </w:t>
+      </w:r>
+      <w:r>
+        <w:rPr>
+          <w:rFonts w:ascii="Times New Roman" w:hAnsi="Times New Roman" w:cs="Times New Roman"/>
+          <w:sz w:val="32"/>
+          <w:szCs w:val="32"/>
+          <w:lang w:val="en-US"/>
+        </w:rPr>
+        <w:t>PhD</w:t>
+      </w:r>
+      <w:r>
+        <w:rPr>
+          <w:rFonts w:ascii="Times New Roman" w:hAnsi="Times New Roman" w:cs="Times New Roman"/>
+          <w:sz w:val="32"/>
+          <w:szCs w:val="32"/>
+          <w:lang w:val="en-US"/>
+        </w:rPr>
+        <w:t xml:space="preserve"> student.</w:t>
+      </w:r>
+    </w:p>
+    <w:p>
+      <w:pPr>
+        <w:pStyle w:val="ListParagraph"/>
+        <w:numPr>
+          <w:ilvl w:val="2"/>
+          <w:numId w:val="2"/>
+        </w:numPr>
+        <w:spacing w:line="360" w:lineRule="auto"/>
+        <w:jc w:val="both"/>
+        <w:rPr>
+          <w:rFonts w:ascii="Times New Roman" w:hAnsi="Times New Roman" w:cs="Times New Roman"/>
+          <w:b/>
+          <w:bCs/>
+          <w:sz w:val="32"/>
+          <w:szCs w:val="32"/>
+          <w:lang w:val="en-US"/>
+        </w:rPr>
+      </w:pPr>
+      <w:r>
+        <w:rPr>
+          <w:rFonts w:ascii="Times New Roman" w:hAnsi="Times New Roman" w:cs="Times New Roman"/>
+          <w:sz w:val="32"/>
+          <w:szCs w:val="32"/>
+          <w:lang w:val="en-US"/>
+        </w:rPr>
+        <w:t xml:space="preserve">The course associated with the </w:t>
+      </w:r>
+      <w:r>
+        <w:rPr>
+          <w:rFonts w:ascii="Times New Roman" w:hAnsi="Times New Roman" w:cs="Times New Roman"/>
+          <w:sz w:val="32"/>
+          <w:szCs w:val="32"/>
+          <w:lang w:val="en-US"/>
+        </w:rPr>
+        <w:t>PhD</w:t>
+      </w:r>
+      <w:r>
+        <w:rPr>
+          <w:rFonts w:ascii="Times New Roman" w:hAnsi="Times New Roman" w:cs="Times New Roman"/>
+          <w:sz w:val="32"/>
+          <w:szCs w:val="32"/>
+          <w:lang w:val="en-US"/>
+        </w:rPr>
+        <w:t xml:space="preserve"> student is also taken into account.</w:t>
+      </w:r>
+    </w:p>
+    <w:p>
+      <w:pPr>
+        <w:pStyle w:val="ListParagraph"/>
+        <w:numPr>
+          <w:ilvl w:val="1"/>
+          <w:numId w:val="2"/>
+        </w:numPr>
+        <w:spacing w:line="360" w:lineRule="auto"/>
+        <w:jc w:val="both"/>
+        <w:rPr>
+          <w:rFonts w:ascii="Times New Roman" w:hAnsi="Times New Roman" w:cs="Times New Roman"/>
+          <w:b/>
+          <w:bCs/>
+          <w:sz w:val="32"/>
+          <w:szCs w:val="32"/>
+          <w:lang w:val="en-US"/>
+        </w:rPr>
+      </w:pPr>
+      <w:r>
+        <w:rPr>
+          <w:rFonts w:ascii="Times New Roman" w:hAnsi="Times New Roman" w:cs="Times New Roman"/>
+          <w:b/>
+          <w:bCs/>
+          <w:sz w:val="32"/>
+          <w:szCs w:val="32"/>
+          <w:lang w:val="en-US"/>
+        </w:rPr>
+        <w:lastRenderedPageBreak/>
+        <w:t>Undergraduate</w:t>
+      </w:r>
+      <w:r>
+        <w:rPr>
+          <w:rFonts w:ascii="Times New Roman" w:hAnsi="Times New Roman" w:cs="Times New Roman"/>
+          <w:b/>
+          <w:bCs/>
+          <w:sz w:val="32"/>
+          <w:szCs w:val="32"/>
+          <w:lang w:val="en-US"/>
+        </w:rPr>
+        <w:t>Student.java</w:t>
+      </w:r>
+    </w:p>
+    <w:p>
+      <w:pPr>
+        <w:pStyle w:val="ListParagraph"/>
+        <w:numPr>
+          <w:ilvl w:val="2"/>
+          <w:numId w:val="2"/>
+        </w:numPr>
+        <w:spacing w:line="360" w:lineRule="auto"/>
+        <w:jc w:val="both"/>
+        <w:rPr>
+          <w:rFonts w:ascii="Times New Roman" w:hAnsi="Times New Roman" w:cs="Times New Roman"/>
+          <w:b/>
+          <w:bCs/>
+          <w:sz w:val="32"/>
+          <w:szCs w:val="32"/>
+          <w:lang w:val="en-US"/>
+        </w:rPr>
+      </w:pPr>
+      <w:r>
+        <w:rPr>
+          <w:rFonts w:ascii="Times New Roman" w:hAnsi="Times New Roman" w:cs="Times New Roman"/>
+          <w:sz w:val="32"/>
+          <w:szCs w:val="32"/>
+          <w:lang w:val="en-US"/>
+        </w:rPr>
+        <w:t>This is a child class of the Student superclass. As such, it inherits properties from the Student class.</w:t>
+      </w:r>
+    </w:p>
+    <w:p>
+      <w:pPr>
+        <w:pStyle w:val="ListParagraph"/>
+        <w:numPr>
+          <w:ilvl w:val="2"/>
+          <w:numId w:val="2"/>
+        </w:numPr>
+        <w:spacing w:line="360" w:lineRule="auto"/>
+        <w:jc w:val="both"/>
+        <w:rPr>
+          <w:rFonts w:ascii="Times New Roman" w:hAnsi="Times New Roman" w:cs="Times New Roman"/>
+          <w:b/>
+          <w:bCs/>
+          <w:sz w:val="32"/>
+          <w:szCs w:val="32"/>
+          <w:lang w:val="en-US"/>
+        </w:rPr>
+      </w:pPr>
+      <w:r>
+        <w:rPr>
+          <w:rFonts w:ascii="Times New Roman" w:hAnsi="Times New Roman" w:cs="Times New Roman"/>
+          <w:sz w:val="32"/>
+          <w:szCs w:val="32"/>
+          <w:lang w:val="en-US"/>
+        </w:rPr>
+        <w:t xml:space="preserve">The constructors of this class include the instance variables of the name, surname, BU ID and email associated with the </w:t>
+      </w:r>
+      <w:r>
+        <w:rPr>
+          <w:rFonts w:ascii="Times New Roman" w:hAnsi="Times New Roman" w:cs="Times New Roman"/>
+          <w:sz w:val="32"/>
+          <w:szCs w:val="32"/>
+          <w:lang w:val="en-US"/>
+        </w:rPr>
+        <w:t>undergraduate</w:t>
+      </w:r>
+      <w:r>
+        <w:rPr>
+          <w:rFonts w:ascii="Times New Roman" w:hAnsi="Times New Roman" w:cs="Times New Roman"/>
+          <w:sz w:val="32"/>
+          <w:szCs w:val="32"/>
+          <w:lang w:val="en-US"/>
+        </w:rPr>
+        <w:t xml:space="preserve"> student.</w:t>
+      </w:r>
+    </w:p>
+    <w:p>
+      <w:pPr>
+        <w:pStyle w:val="ListParagraph"/>
+        <w:numPr>
+          <w:ilvl w:val="2"/>
+          <w:numId w:val="2"/>
+        </w:numPr>
+        <w:spacing w:line="360" w:lineRule="auto"/>
+        <w:jc w:val="both"/>
+        <w:rPr>
+          <w:rFonts w:ascii="Times New Roman" w:hAnsi="Times New Roman" w:cs="Times New Roman"/>
+          <w:b/>
+          <w:bCs/>
+          <w:sz w:val="32"/>
+          <w:szCs w:val="32"/>
+          <w:lang w:val="en-US"/>
+        </w:rPr>
+      </w:pPr>
+      <w:r>
+        <w:rPr>
+          <w:rFonts w:ascii="Times New Roman" w:hAnsi="Times New Roman" w:cs="Times New Roman"/>
+          <w:sz w:val="32"/>
+          <w:szCs w:val="32"/>
+          <w:lang w:val="en-US"/>
+        </w:rPr>
+        <w:t xml:space="preserve">The course associated with the </w:t>
+      </w:r>
+      <w:r>
+        <w:rPr>
+          <w:rFonts w:ascii="Times New Roman" w:hAnsi="Times New Roman" w:cs="Times New Roman"/>
+          <w:sz w:val="32"/>
+          <w:szCs w:val="32"/>
+          <w:lang w:val="en-US"/>
+        </w:rPr>
+        <w:t>undergraduate</w:t>
+      </w:r>
+      <w:r>
+        <w:rPr>
+          <w:rFonts w:ascii="Times New Roman" w:hAnsi="Times New Roman" w:cs="Times New Roman"/>
+          <w:sz w:val="32"/>
+          <w:szCs w:val="32"/>
+          <w:lang w:val="en-US"/>
+        </w:rPr>
+        <w:t xml:space="preserve"> student is also taken into account.</w:t>
+      </w:r>
+    </w:p>
+    <w:p>
+      <w:pPr>
+        <w:pStyle w:val="ListParagraph"/>
+        <w:spacing w:line="360" w:lineRule="auto"/>
+        <w:ind w:left="2520"/>
+        <w:jc w:val="both"/>
+        <w:rPr>
+          <w:rFonts w:ascii="Times New Roman" w:hAnsi="Times New Roman" w:cs="Times New Roman"/>
+          <w:b/>
+          <w:bCs/>
+          <w:sz w:val="32"/>
+          <w:szCs w:val="32"/>
+          <w:lang w:val="en-US"/>
+        </w:rPr>
+      </w:pPr>
+    </w:p>
+    <w:p>
+      <w:pPr>
+        <w:pStyle w:val="ListParagraph"/>
+        <w:numPr>
+          <w:ilvl w:val="1"/>
+          <w:numId w:val="2"/>
+        </w:numPr>
+        <w:spacing w:line="360" w:lineRule="auto"/>
+        <w:jc w:val="both"/>
+        <w:rPr>
+          <w:rFonts w:ascii="Times New Roman" w:hAnsi="Times New Roman" w:cs="Times New Roman"/>
+          <w:b/>
+          <w:bCs/>
+          <w:sz w:val="32"/>
+          <w:szCs w:val="32"/>
+          <w:lang w:val="en-US"/>
+        </w:rPr>
+      </w:pPr>
+      <w:r>
+        <w:rPr>
+          <w:rFonts w:ascii="Times New Roman" w:hAnsi="Times New Roman" w:cs="Times New Roman"/>
+          <w:b/>
+          <w:bCs/>
+          <w:sz w:val="32"/>
+          <w:szCs w:val="32"/>
+          <w:lang w:val="en-US"/>
+        </w:rPr>
+        <w:t>Professor.java</w:t>
+      </w:r>
+    </w:p>
+    <w:p>
+      <w:pPr>
+        <w:pStyle w:val="ListParagraph"/>
+        <w:numPr>
+          <w:ilvl w:val="2"/>
+          <w:numId w:val="2"/>
+        </w:numPr>
+        <w:spacing w:line="360" w:lineRule="auto"/>
+        <w:jc w:val="both"/>
+        <w:rPr>
+          <w:rFonts w:ascii="Times New Roman" w:hAnsi="Times New Roman" w:cs="Times New Roman"/>
+          <w:b/>
+          <w:bCs/>
+          <w:sz w:val="32"/>
+          <w:szCs w:val="32"/>
+          <w:lang w:val="en-US"/>
+        </w:rPr>
+      </w:pPr>
+      <w:r>
+        <w:rPr>
+          <w:rFonts w:ascii="Times New Roman" w:hAnsi="Times New Roman" w:cs="Times New Roman"/>
+          <w:sz w:val="32"/>
+          <w:szCs w:val="32"/>
+          <w:lang w:val="en-US"/>
+        </w:rPr>
+        <w:t>This class is used to define the informative functionalities of the user (Professor, in this case).</w:t>
+      </w:r>
+    </w:p>
+    <w:p>
+      <w:pPr>
+        <w:pStyle w:val="ListParagraph"/>
+        <w:numPr>
+          <w:ilvl w:val="2"/>
+          <w:numId w:val="2"/>
+        </w:numPr>
+        <w:spacing w:line="360" w:lineRule="auto"/>
+        <w:jc w:val="both"/>
+        <w:rPr>
+          <w:rFonts w:ascii="Times New Roman" w:hAnsi="Times New Roman" w:cs="Times New Roman"/>
+          <w:b/>
+          <w:bCs/>
+          <w:sz w:val="32"/>
+          <w:szCs w:val="32"/>
+          <w:lang w:val="en-US"/>
+        </w:rPr>
+      </w:pPr>
+      <w:r>
+        <w:rPr>
+          <w:rFonts w:ascii="Times New Roman" w:hAnsi="Times New Roman" w:cs="Times New Roman"/>
+          <w:sz w:val="32"/>
+          <w:szCs w:val="32"/>
+          <w:lang w:val="en-US"/>
+        </w:rPr>
+        <w:t>The constructor of this class instantiates the name, surname, login ID and password of the user.</w:t>
+      </w:r>
+    </w:p>
+    <w:p>
+      <w:pPr>
+        <w:pStyle w:val="ListParagraph"/>
+        <w:numPr>
+          <w:ilvl w:val="2"/>
+          <w:numId w:val="2"/>
+        </w:numPr>
+        <w:spacing w:line="360" w:lineRule="auto"/>
+        <w:jc w:val="both"/>
+        <w:rPr>
+          <w:rFonts w:ascii="Times New Roman" w:hAnsi="Times New Roman" w:cs="Times New Roman"/>
+          <w:b/>
+          <w:bCs/>
+          <w:sz w:val="32"/>
+          <w:szCs w:val="32"/>
+          <w:lang w:val="en-US"/>
+        </w:rPr>
+      </w:pPr>
+      <w:r>
+        <w:rPr>
+          <w:rFonts w:ascii="Times New Roman" w:hAnsi="Times New Roman" w:cs="Times New Roman"/>
+          <w:sz w:val="32"/>
+          <w:szCs w:val="32"/>
+          <w:lang w:val="en-US"/>
+        </w:rPr>
+        <w:t>Appropriate setters and getters are used in this class.</w:t>
+      </w:r>
+    </w:p>
+    <w:p>
+      <w:pPr>
+        <w:pStyle w:val="ListParagraph"/>
+        <w:spacing w:line="360" w:lineRule="auto"/>
+        <w:ind w:left="2520"/>
+        <w:jc w:val="both"/>
+        <w:rPr>
+          <w:rFonts w:ascii="Times New Roman" w:hAnsi="Times New Roman" w:cs="Times New Roman"/>
+          <w:b/>
+          <w:bCs/>
+          <w:sz w:val="32"/>
+          <w:szCs w:val="32"/>
+          <w:lang w:val="en-US"/>
+        </w:rPr>
+      </w:pPr>
+    </w:p>
+    <w:p>
+      <w:pPr>
+        <w:pStyle w:val="ListParagraph"/>
+        <w:numPr>
+          <w:ilvl w:val="1"/>
+          <w:numId w:val="2"/>
+        </w:numPr>
+        <w:spacing w:line="360" w:lineRule="auto"/>
+        <w:jc w:val="both"/>
+        <w:rPr>
+          <w:rFonts w:ascii="Times New Roman" w:hAnsi="Times New Roman" w:cs="Times New Roman"/>
+          <w:b/>
+          <w:bCs/>
+          <w:sz w:val="32"/>
+          <w:szCs w:val="32"/>
+          <w:lang w:val="en-US"/>
+        </w:rPr>
+      </w:pPr>
+      <w:r>
+        <w:rPr>
+          <w:rFonts w:ascii="Times New Roman" w:hAnsi="Times New Roman" w:cs="Times New Roman"/>
+          <w:b/>
+          <w:bCs/>
+          <w:sz w:val="32"/>
+          <w:szCs w:val="32"/>
+          <w:lang w:val="en-US"/>
+        </w:rPr>
+        <w:t>Semester</w:t>
       </w:r>
       <w:r>
         <w:rPr>
@@ -3813,223 +4439,370 @@
           <w:szCs w:val="32"/>
           <w:lang w:val="en-US"/>
         </w:rPr>
-        <w:t>This class is designed to cater to the functionality of assigning the relevant grades based on specifics assigned by the user.</w:t>
-      </w:r>
-    </w:p>
-    <w:p>
-      <w:pPr>
-        <w:pStyle w:val="ListParagraph"/>
-        <w:numPr>
-          <w:ilvl w:val="2"/>
-          <w:numId w:val="2"/>
-        </w:numPr>
-        <w:spacing w:line="360" w:lineRule="auto"/>
-        <w:jc w:val="both"/>
-        <w:rPr>
-          <w:rFonts w:ascii="Times New Roman" w:hAnsi="Times New Roman" w:cs="Times New Roman"/>
-          <w:b/>
-          <w:bCs/>
-          <w:sz w:val="32"/>
-          <w:szCs w:val="32"/>
-          <w:lang w:val="en-US"/>
-        </w:rPr>
-      </w:pPr>
-      <w:r>
-        <w:rPr>
-          <w:rFonts w:ascii="Times New Roman" w:hAnsi="Times New Roman" w:cs="Times New Roman"/>
-          <w:sz w:val="32"/>
-          <w:szCs w:val="32"/>
-          <w:lang w:val="en-US"/>
-        </w:rPr>
-        <w:t>The instance variables include</w:t>
-      </w:r>
+        <w:t>This class defines the functionalities related to relevant semesters.</w:t>
+      </w:r>
+    </w:p>
+    <w:p>
+      <w:pPr>
+        <w:pStyle w:val="ListParagraph"/>
+        <w:numPr>
+          <w:ilvl w:val="2"/>
+          <w:numId w:val="2"/>
+        </w:numPr>
+        <w:spacing w:line="360" w:lineRule="auto"/>
+        <w:jc w:val="both"/>
+        <w:rPr>
+          <w:rFonts w:ascii="Times New Roman" w:hAnsi="Times New Roman" w:cs="Times New Roman"/>
+          <w:b/>
+          <w:bCs/>
+          <w:sz w:val="32"/>
+          <w:szCs w:val="32"/>
+          <w:lang w:val="en-US"/>
+        </w:rPr>
+      </w:pPr>
+      <w:r>
+        <w:rPr>
+          <w:rFonts w:ascii="Times New Roman" w:hAnsi="Times New Roman" w:cs="Times New Roman"/>
+          <w:sz w:val="32"/>
+          <w:szCs w:val="32"/>
+          <w:lang w:val="en-US"/>
+        </w:rPr>
+        <w:t>Getters and setters for setting courses in the semester are programmed in the code.</w:t>
+      </w:r>
+    </w:p>
+    <w:p>
+      <w:pPr>
+        <w:pStyle w:val="ListParagraph"/>
+        <w:numPr>
+          <w:ilvl w:val="2"/>
+          <w:numId w:val="2"/>
+        </w:numPr>
+        <w:spacing w:line="360" w:lineRule="auto"/>
+        <w:jc w:val="both"/>
+        <w:rPr>
+          <w:rFonts w:ascii="Times New Roman" w:hAnsi="Times New Roman" w:cs="Times New Roman"/>
+          <w:b/>
+          <w:bCs/>
+          <w:sz w:val="32"/>
+          <w:szCs w:val="32"/>
+          <w:lang w:val="en-US"/>
+        </w:rPr>
+      </w:pPr>
+      <w:r>
+        <w:rPr>
+          <w:rFonts w:ascii="Times New Roman" w:hAnsi="Times New Roman" w:cs="Times New Roman"/>
+          <w:sz w:val="32"/>
+          <w:szCs w:val="32"/>
+          <w:lang w:val="en-US"/>
+        </w:rPr>
+        <w:t>A string-based tag and an integer-based ID is associated with this class for identification in the database.</w:t>
+      </w:r>
+    </w:p>
+    <w:p>
+      <w:pPr>
+        <w:pStyle w:val="ListParagraph"/>
+        <w:numPr>
+          <w:ilvl w:val="1"/>
+          <w:numId w:val="2"/>
+        </w:numPr>
+        <w:spacing w:line="360" w:lineRule="auto"/>
+        <w:jc w:val="both"/>
+        <w:rPr>
+          <w:rFonts w:ascii="Times New Roman" w:hAnsi="Times New Roman" w:cs="Times New Roman"/>
+          <w:b/>
+          <w:bCs/>
+          <w:sz w:val="32"/>
+          <w:szCs w:val="32"/>
+          <w:lang w:val="en-US"/>
+        </w:rPr>
+      </w:pPr>
+      <w:r>
+        <w:rPr>
+          <w:rFonts w:ascii="Times New Roman" w:hAnsi="Times New Roman" w:cs="Times New Roman"/>
+          <w:b/>
+          <w:bCs/>
+          <w:sz w:val="32"/>
+          <w:szCs w:val="32"/>
+          <w:lang w:val="en-US"/>
+        </w:rPr>
+        <w:lastRenderedPageBreak/>
+        <w:t>Student.java</w:t>
+      </w:r>
+    </w:p>
+    <w:p>
+      <w:pPr>
+        <w:pStyle w:val="ListParagraph"/>
+        <w:numPr>
+          <w:ilvl w:val="2"/>
+          <w:numId w:val="2"/>
+        </w:numPr>
+        <w:spacing w:line="360" w:lineRule="auto"/>
+        <w:jc w:val="both"/>
+        <w:rPr>
+          <w:rFonts w:ascii="Times New Roman" w:hAnsi="Times New Roman" w:cs="Times New Roman"/>
+          <w:b/>
+          <w:bCs/>
+          <w:sz w:val="32"/>
+          <w:szCs w:val="32"/>
+          <w:lang w:val="en-US"/>
+        </w:rPr>
+      </w:pPr>
+      <w:r>
+        <w:rPr>
+          <w:rFonts w:ascii="Times New Roman" w:hAnsi="Times New Roman" w:cs="Times New Roman"/>
+          <w:sz w:val="32"/>
+          <w:szCs w:val="32"/>
+          <w:lang w:val="en-US"/>
+        </w:rPr>
+        <w:t>This is one the Parent classes programmed in the code. This class provisions itself as a base class for different types of students designed in other class (e.g., undergrad, grad, PhD).</w:t>
+      </w:r>
+    </w:p>
+    <w:p>
+      <w:pPr>
+        <w:pStyle w:val="ListParagraph"/>
+        <w:numPr>
+          <w:ilvl w:val="2"/>
+          <w:numId w:val="2"/>
+        </w:numPr>
+        <w:spacing w:line="360" w:lineRule="auto"/>
+        <w:jc w:val="both"/>
+        <w:rPr>
+          <w:rFonts w:ascii="Times New Roman" w:hAnsi="Times New Roman" w:cs="Times New Roman"/>
+          <w:b/>
+          <w:bCs/>
+          <w:sz w:val="32"/>
+          <w:szCs w:val="32"/>
+          <w:lang w:val="en-US"/>
+        </w:rPr>
+      </w:pPr>
+      <w:r>
+        <w:rPr>
+          <w:rFonts w:ascii="Times New Roman" w:hAnsi="Times New Roman" w:cs="Times New Roman"/>
+          <w:sz w:val="32"/>
+          <w:szCs w:val="32"/>
+          <w:lang w:val="en-US"/>
+        </w:rPr>
+        <w:t>The crucial functionalities covering the overall letter grade and the total score associated with a student is programmed in this class design.</w:t>
+      </w:r>
+    </w:p>
+    <w:p>
+      <w:pPr>
+        <w:pStyle w:val="ListParagraph"/>
+        <w:numPr>
+          <w:ilvl w:val="2"/>
+          <w:numId w:val="2"/>
+        </w:numPr>
+        <w:spacing w:line="360" w:lineRule="auto"/>
+        <w:jc w:val="both"/>
+        <w:rPr>
+          <w:rFonts w:ascii="Times New Roman" w:hAnsi="Times New Roman" w:cs="Times New Roman"/>
+          <w:b/>
+          <w:bCs/>
+          <w:sz w:val="32"/>
+          <w:szCs w:val="32"/>
+          <w:lang w:val="en-US"/>
+        </w:rPr>
+      </w:pPr>
+      <w:r>
+        <w:rPr>
+          <w:rFonts w:ascii="Times New Roman" w:hAnsi="Times New Roman" w:cs="Times New Roman"/>
+          <w:sz w:val="32"/>
+          <w:szCs w:val="32"/>
+          <w:lang w:val="en-US"/>
+        </w:rPr>
+        <w:t>The constructors of this class instantiate the instance variables that include the name, surname, BU ID, email, course and the list of grades associated with the student.</w:t>
+      </w:r>
+    </w:p>
+    <w:p>
+      <w:pPr>
+        <w:pStyle w:val="ListParagraph"/>
+        <w:numPr>
+          <w:ilvl w:val="2"/>
+          <w:numId w:val="2"/>
+        </w:numPr>
+        <w:spacing w:line="360" w:lineRule="auto"/>
+        <w:jc w:val="both"/>
+        <w:rPr>
+          <w:rFonts w:ascii="Times New Roman" w:hAnsi="Times New Roman" w:cs="Times New Roman"/>
+          <w:b/>
+          <w:bCs/>
+          <w:sz w:val="32"/>
+          <w:szCs w:val="32"/>
+          <w:lang w:val="en-US"/>
+        </w:rPr>
+      </w:pPr>
+      <w:r>
+        <w:rPr>
+          <w:rFonts w:ascii="Times New Roman" w:hAnsi="Times New Roman" w:cs="Times New Roman"/>
+          <w:sz w:val="32"/>
+          <w:szCs w:val="32"/>
+          <w:lang w:val="en-US"/>
+        </w:rPr>
+        <w:t>Appropriate setters and getters have been implemented for the required purpose.</w:t>
+      </w:r>
+    </w:p>
+    <w:p>
+      <w:pPr>
+        <w:pStyle w:val="ListParagraph"/>
+        <w:spacing w:line="360" w:lineRule="auto"/>
+        <w:ind w:left="2520"/>
+        <w:jc w:val="both"/>
+        <w:rPr>
+          <w:rFonts w:ascii="Times New Roman" w:hAnsi="Times New Roman" w:cs="Times New Roman"/>
+          <w:b/>
+          <w:bCs/>
+          <w:sz w:val="32"/>
+          <w:szCs w:val="32"/>
+          <w:lang w:val="en-US"/>
+        </w:rPr>
+      </w:pPr>
+    </w:p>
+    <w:p>
+      <w:pPr>
+        <w:pStyle w:val="ListParagraph"/>
+        <w:numPr>
+          <w:ilvl w:val="1"/>
+          <w:numId w:val="2"/>
+        </w:numPr>
+        <w:spacing w:line="360" w:lineRule="auto"/>
+        <w:jc w:val="both"/>
+        <w:rPr>
+          <w:rFonts w:ascii="Times New Roman" w:hAnsi="Times New Roman" w:cs="Times New Roman"/>
+          <w:b/>
+          <w:bCs/>
+          <w:sz w:val="32"/>
+          <w:szCs w:val="32"/>
+          <w:lang w:val="en-US"/>
+        </w:rPr>
+      </w:pPr>
+      <w:r>
+        <w:rPr>
+          <w:rFonts w:ascii="Times New Roman" w:hAnsi="Times New Roman" w:cs="Times New Roman"/>
+          <w:b/>
+          <w:bCs/>
+          <w:sz w:val="32"/>
+          <w:szCs w:val="32"/>
+          <w:lang w:val="en-US"/>
+        </w:rPr>
+        <w:t>Template.java</w:t>
+      </w:r>
+    </w:p>
+    <w:p>
+      <w:pPr>
+        <w:pStyle w:val="ListParagraph"/>
+        <w:numPr>
+          <w:ilvl w:val="2"/>
+          <w:numId w:val="2"/>
+        </w:numPr>
+        <w:spacing w:line="360" w:lineRule="auto"/>
+        <w:jc w:val="both"/>
+        <w:rPr>
+          <w:rFonts w:ascii="Times New Roman" w:hAnsi="Times New Roman" w:cs="Times New Roman"/>
+          <w:b/>
+          <w:bCs/>
+          <w:sz w:val="32"/>
+          <w:szCs w:val="32"/>
+          <w:lang w:val="en-US"/>
+        </w:rPr>
+      </w:pPr>
+      <w:r>
+        <w:rPr>
+          <w:rFonts w:ascii="Times New Roman" w:hAnsi="Times New Roman" w:cs="Times New Roman"/>
+          <w:sz w:val="32"/>
+          <w:szCs w:val="32"/>
+          <w:lang w:val="en-US"/>
+        </w:rPr>
+        <w:t>This class has been designed to assign the overall structure of the specific course.</w:t>
+      </w:r>
+    </w:p>
+    <w:p>
+      <w:pPr>
+        <w:pStyle w:val="ListParagraph"/>
+        <w:numPr>
+          <w:ilvl w:val="2"/>
+          <w:numId w:val="2"/>
+        </w:numPr>
+        <w:spacing w:line="360" w:lineRule="auto"/>
+        <w:jc w:val="both"/>
+        <w:rPr>
+          <w:rFonts w:ascii="Times New Roman" w:hAnsi="Times New Roman" w:cs="Times New Roman"/>
+          <w:b/>
+          <w:bCs/>
+          <w:sz w:val="32"/>
+          <w:szCs w:val="32"/>
+          <w:lang w:val="en-US"/>
+        </w:rPr>
+      </w:pPr>
+      <w:r>
+        <w:rPr>
+          <w:rFonts w:ascii="Times New Roman" w:hAnsi="Times New Roman" w:cs="Times New Roman"/>
+          <w:sz w:val="32"/>
+          <w:szCs w:val="32"/>
+          <w:lang w:val="en-US"/>
+        </w:rPr>
+        <w:t xml:space="preserve">The functionality of this class is to </w:t>
+      </w:r>
+      <w:r>
+        <w:rPr>
+          <w:rFonts w:ascii="Times New Roman" w:hAnsi="Times New Roman" w:cs="Times New Roman"/>
+          <w:sz w:val="32"/>
+          <w:szCs w:val="32"/>
+          <w:lang w:val="en-US"/>
+        </w:rPr>
+        <w:t>assign the weightage/percentage distribution of the different components of a specific course.</w:t>
+      </w:r>
+    </w:p>
+    <w:p>
+      <w:pPr>
+        <w:pStyle w:val="ListParagraph"/>
+        <w:numPr>
+          <w:ilvl w:val="2"/>
+          <w:numId w:val="2"/>
+        </w:numPr>
+        <w:spacing w:line="360" w:lineRule="auto"/>
+        <w:jc w:val="both"/>
+        <w:rPr>
+          <w:rFonts w:ascii="Times New Roman" w:hAnsi="Times New Roman" w:cs="Times New Roman"/>
+          <w:b/>
+          <w:bCs/>
+          <w:sz w:val="32"/>
+          <w:szCs w:val="32"/>
+          <w:lang w:val="en-US"/>
+        </w:rPr>
+      </w:pPr>
+      <w:r>
+        <w:rPr>
+          <w:rFonts w:ascii="Times New Roman" w:hAnsi="Times New Roman" w:cs="Times New Roman"/>
+          <w:sz w:val="32"/>
+          <w:szCs w:val="32"/>
+          <w:lang w:val="en-US"/>
+        </w:rPr>
+        <w:t>Appropriate setters and getters have been implemented for the required purpose</w:t>
+      </w:r>
+      <w:r>
+        <w:rPr>
+          <w:rFonts w:ascii="Times New Roman" w:hAnsi="Times New Roman" w:cs="Times New Roman"/>
+          <w:sz w:val="32"/>
+          <w:szCs w:val="32"/>
+          <w:lang w:val="en-US"/>
+        </w:rPr>
+        <w:t>s.</w:t>
+      </w:r>
+    </w:p>
+    <w:p>
+      <w:pPr>
+        <w:jc w:val="both"/>
+        <w:rPr>
+          <w:rFonts w:ascii="Times New Roman" w:hAnsi="Times New Roman" w:cs="Times New Roman"/>
+          <w:b/>
+          <w:bCs/>
+          <w:sz w:val="32"/>
+          <w:szCs w:val="32"/>
+          <w:lang w:val="en-US"/>
+        </w:rPr>
+      </w:pPr>
       <w:bookmarkStart w:id="0" w:name="_GoBack"/>
       <w:bookmarkEnd w:id="0"/>
-    </w:p>
-    <w:p>
-      <w:pPr>
-        <w:spacing w:line="360" w:lineRule="auto"/>
-        <w:ind w:left="1440"/>
-        <w:jc w:val="both"/>
-        <w:rPr>
-          <w:rFonts w:ascii="Times New Roman" w:hAnsi="Times New Roman" w:cs="Times New Roman"/>
-          <w:b/>
-          <w:bCs/>
-          <w:sz w:val="32"/>
-          <w:szCs w:val="32"/>
-          <w:lang w:val="en-US"/>
-        </w:rPr>
-      </w:pPr>
-    </w:p>
-    <w:p>
-      <w:pPr>
-        <w:pStyle w:val="ListParagraph"/>
-        <w:spacing w:line="360" w:lineRule="auto"/>
-        <w:ind w:left="1800"/>
-        <w:jc w:val="both"/>
-        <w:rPr>
-          <w:rFonts w:ascii="Times New Roman" w:hAnsi="Times New Roman" w:cs="Times New Roman"/>
-          <w:b/>
-          <w:bCs/>
-          <w:sz w:val="32"/>
-          <w:szCs w:val="32"/>
-          <w:lang w:val="en-US"/>
-        </w:rPr>
-      </w:pPr>
-    </w:p>
-    <w:p>
-      <w:pPr>
-        <w:pStyle w:val="ListParagraph"/>
-        <w:spacing w:line="360" w:lineRule="auto"/>
-        <w:ind w:left="1800"/>
-        <w:jc w:val="both"/>
-        <w:rPr>
-          <w:rFonts w:ascii="Times New Roman" w:hAnsi="Times New Roman" w:cs="Times New Roman"/>
-          <w:b/>
-          <w:bCs/>
-          <w:sz w:val="32"/>
-          <w:szCs w:val="32"/>
-          <w:lang w:val="en-US"/>
-        </w:rPr>
-      </w:pPr>
-    </w:p>
-    <w:p>
-      <w:pPr>
-        <w:pStyle w:val="ListParagraph"/>
-        <w:spacing w:line="360" w:lineRule="auto"/>
-        <w:ind w:left="1800"/>
-        <w:jc w:val="both"/>
-        <w:rPr>
-          <w:rFonts w:ascii="Times New Roman" w:hAnsi="Times New Roman" w:cs="Times New Roman"/>
-          <w:b/>
-          <w:bCs/>
-          <w:sz w:val="32"/>
-          <w:szCs w:val="32"/>
-          <w:lang w:val="en-US"/>
-        </w:rPr>
-      </w:pPr>
-    </w:p>
-    <w:p>
-      <w:pPr>
-        <w:pStyle w:val="ListParagraph"/>
-        <w:spacing w:line="360" w:lineRule="auto"/>
-        <w:ind w:left="1800"/>
-        <w:jc w:val="both"/>
-        <w:rPr>
-          <w:rFonts w:ascii="Times New Roman" w:hAnsi="Times New Roman" w:cs="Times New Roman"/>
-          <w:b/>
-          <w:bCs/>
-          <w:sz w:val="32"/>
-          <w:szCs w:val="32"/>
-          <w:lang w:val="en-US"/>
-        </w:rPr>
-      </w:pPr>
-    </w:p>
-    <w:p>
-      <w:pPr>
-        <w:spacing w:line="360" w:lineRule="auto"/>
-        <w:jc w:val="both"/>
-        <w:rPr>
-          <w:rFonts w:ascii="Times New Roman" w:hAnsi="Times New Roman" w:cs="Times New Roman"/>
-          <w:b/>
-          <w:bCs/>
-          <w:sz w:val="32"/>
-          <w:szCs w:val="32"/>
-          <w:lang w:val="en-US"/>
-        </w:rPr>
-      </w:pPr>
-    </w:p>
-    <w:p>
-      <w:pPr>
-        <w:pStyle w:val="ListParagraph"/>
-        <w:spacing w:line="360" w:lineRule="auto"/>
-        <w:ind w:left="2160"/>
-        <w:jc w:val="both"/>
-        <w:rPr>
-          <w:rFonts w:ascii="Times New Roman" w:hAnsi="Times New Roman" w:cs="Times New Roman"/>
-          <w:b/>
-          <w:bCs/>
-          <w:sz w:val="32"/>
-          <w:szCs w:val="32"/>
-          <w:lang w:val="en-US"/>
-        </w:rPr>
-      </w:pPr>
-    </w:p>
-    <w:p>
-      <w:pPr>
-        <w:spacing w:line="360" w:lineRule="auto"/>
-        <w:ind w:left="1440"/>
-        <w:jc w:val="both"/>
-        <w:rPr>
-          <w:rFonts w:ascii="Times New Roman" w:hAnsi="Times New Roman" w:cs="Times New Roman"/>
-          <w:b/>
-          <w:bCs/>
-          <w:sz w:val="32"/>
-          <w:szCs w:val="32"/>
-          <w:lang w:val="en-US"/>
-        </w:rPr>
-      </w:pPr>
-    </w:p>
-    <w:p>
-      <w:pPr>
-        <w:pStyle w:val="ListParagraph"/>
-        <w:spacing w:line="360" w:lineRule="auto"/>
-        <w:ind w:left="1800"/>
-        <w:jc w:val="both"/>
-        <w:rPr>
-          <w:rFonts w:ascii="Times New Roman" w:hAnsi="Times New Roman" w:cs="Times New Roman"/>
-          <w:b/>
-          <w:bCs/>
-          <w:sz w:val="32"/>
-          <w:szCs w:val="32"/>
-          <w:lang w:val="en-US"/>
-        </w:rPr>
-      </w:pPr>
-    </w:p>
-    <w:p>
-      <w:pPr>
-        <w:spacing w:line="360" w:lineRule="auto"/>
-        <w:ind w:left="1440"/>
-        <w:jc w:val="both"/>
-        <w:rPr>
-          <w:rFonts w:ascii="Times New Roman" w:hAnsi="Times New Roman" w:cs="Times New Roman"/>
-          <w:b/>
-          <w:bCs/>
-          <w:sz w:val="32"/>
-          <w:szCs w:val="32"/>
-          <w:lang w:val="en-US"/>
-        </w:rPr>
-      </w:pPr>
-    </w:p>
-    <w:p>
-      <w:pPr>
-        <w:pStyle w:val="ListParagraph"/>
-        <w:spacing w:line="360" w:lineRule="auto"/>
-        <w:ind w:left="1800"/>
-        <w:jc w:val="both"/>
-        <w:rPr>
-          <w:rFonts w:ascii="Times New Roman" w:hAnsi="Times New Roman" w:cs="Times New Roman"/>
-          <w:b/>
-          <w:bCs/>
-          <w:sz w:val="32"/>
-          <w:szCs w:val="32"/>
-          <w:lang w:val="en-US"/>
-        </w:rPr>
-      </w:pPr>
-    </w:p>
-    <w:p>
-      <w:pPr>
-        <w:pStyle w:val="ListParagraph"/>
-        <w:jc w:val="both"/>
-        <w:rPr>
-          <w:rFonts w:ascii="Times New Roman" w:hAnsi="Times New Roman" w:cs="Times New Roman"/>
-          <w:b/>
-          <w:bCs/>
-          <w:sz w:val="32"/>
-          <w:szCs w:val="32"/>
-          <w:lang w:val="en-US"/>
-        </w:rPr>
-      </w:pPr>
     </w:p>
     <w:sectPr>
       <w:pgSz w:w="11900" w:h="16840"/>
@@ -4172,7 +4945,7 @@
         <w:rFonts w:ascii="Courier New" w:hAnsi="Courier New" w:cs="Courier New" w:hint="default"/>
       </w:rPr>
     </w:lvl>
-    <w:lvl w:ilvl="3" w:tplc="08090001" w:tentative="1">
+    <w:lvl w:ilvl="3" w:tplc="08090001">
       <w:start w:val="1"/>
       <w:numFmt w:val="bullet"/>
       <w:lvlText w:val=""/>

</xml_diff>